<commit_message>
Actualizacion de codigo y documentos de apoyo
</commit_message>
<xml_diff>
--- a/Docs/Observaciones-Lab 7.docx
+++ b/Docs/Observaciones-Lab 7.docx
@@ -423,6 +423,7 @@
       </w:r>
       <w:r>
         <w:rPr>
+          <w:noProof/>
           <w:lang w:val="es-CO"/>
         </w:rPr>
         <w:t>1</w:t>
@@ -484,7 +485,6 @@
     <w:tbl>
       <w:tblPr>
         <w:tblW w:w="9020" w:type="dxa"/>
-        <w:jc w:val="center"/>
         <w:tblLook w:val="04A0" w:firstRow="1" w:lastRow="0" w:firstColumn="1" w:lastColumn="0" w:noHBand="0" w:noVBand="1"/>
       </w:tblPr>
       <w:tblGrid>
@@ -495,7 +495,6 @@
       <w:tr>
         <w:trPr>
           <w:trHeight w:val="287"/>
-          <w:jc w:val="center"/>
         </w:trPr>
         <w:tc>
           <w:tcPr>
@@ -525,9 +524,9 @@
                 <w:noProof w:val="0"/>
                 <w:color w:val="000000"/>
                 <w:u w:val="single"/>
-                <w:lang w:val="es-419"/>
-              </w:rPr>
-            </w:pPr>
+              </w:rPr>
+            </w:pPr>
+            <w:bookmarkStart w:id="1" w:name="_Ref66842973"/>
             <w:r>
               <w:rPr>
                 <w:rFonts w:ascii="Calibri" w:eastAsia="Times New Roman" w:hAnsi="Calibri" w:cs="Calibri"/>
@@ -538,9 +537,36 @@
                 <w:noProof w:val="0"/>
                 <w:color w:val="000000"/>
                 <w:u w:val="single"/>
-                <w:lang w:val="es-419"/>
-              </w:rPr>
-              <w:t>Carga de Catálogo PROBING</w:t>
+              </w:rPr>
+              <w:t xml:space="preserve">Carga de </w:t>
+            </w:r>
+            <w:proofErr w:type="spellStart"/>
+            <w:r>
+              <w:rPr>
+                <w:rFonts w:ascii="Calibri" w:eastAsia="Times New Roman" w:hAnsi="Calibri" w:cs="Calibri"/>
+                <w:b/>
+                <w:bCs/>
+                <w:i/>
+                <w:iCs/>
+                <w:noProof w:val="0"/>
+                <w:color w:val="000000"/>
+                <w:u w:val="single"/>
+              </w:rPr>
+              <w:t>Catálogo</w:t>
+            </w:r>
+            <w:proofErr w:type="spellEnd"/>
+            <w:r>
+              <w:rPr>
+                <w:rFonts w:ascii="Calibri" w:eastAsia="Times New Roman" w:hAnsi="Calibri" w:cs="Calibri"/>
+                <w:b/>
+                <w:bCs/>
+                <w:i/>
+                <w:iCs/>
+                <w:noProof w:val="0"/>
+                <w:color w:val="000000"/>
+                <w:u w:val="single"/>
+              </w:rPr>
+              <w:t xml:space="preserve"> PROBING</w:t>
             </w:r>
           </w:p>
         </w:tc>
@@ -548,7 +574,6 @@
       <w:tr>
         <w:trPr>
           <w:trHeight w:val="287"/>
-          <w:jc w:val="center"/>
         </w:trPr>
         <w:tc>
           <w:tcPr>
@@ -573,17 +598,15 @@
                 <w:bCs/>
                 <w:noProof w:val="0"/>
                 <w:color w:val="000000"/>
-                <w:lang w:val="es-419"/>
-              </w:rPr>
-            </w:pPr>
-            <w:r>
-              <w:rPr>
-                <w:rFonts w:ascii="Calibri" w:eastAsia="Times New Roman" w:hAnsi="Calibri" w:cs="Calibri"/>
-                <w:b/>
-                <w:bCs/>
-                <w:noProof w:val="0"/>
-                <w:color w:val="000000"/>
-                <w:lang w:val="es-419"/>
+              </w:rPr>
+            </w:pPr>
+            <w:r>
+              <w:rPr>
+                <w:rFonts w:ascii="Calibri" w:eastAsia="Times New Roman" w:hAnsi="Calibri" w:cs="Calibri"/>
+                <w:b/>
+                <w:bCs/>
+                <w:noProof w:val="0"/>
+                <w:color w:val="000000"/>
               </w:rPr>
               <w:t>Factor de Carga (PROBING)</w:t>
             </w:r>
@@ -612,19 +635,51 @@
                 <w:bCs/>
                 <w:noProof w:val="0"/>
                 <w:color w:val="000000"/>
-                <w:lang w:val="es-419"/>
-              </w:rPr>
-            </w:pPr>
-            <w:r>
-              <w:rPr>
-                <w:rFonts w:ascii="Calibri" w:eastAsia="Times New Roman" w:hAnsi="Calibri" w:cs="Calibri"/>
-                <w:b/>
-                <w:bCs/>
-                <w:noProof w:val="0"/>
-                <w:color w:val="000000"/>
-                <w:lang w:val="es-419"/>
-              </w:rPr>
-              <w:t>Consumo de Datos [Byte]</w:t>
+              </w:rPr>
+            </w:pPr>
+            <w:proofErr w:type="spellStart"/>
+            <w:r>
+              <w:rPr>
+                <w:rFonts w:ascii="Calibri" w:eastAsia="Times New Roman" w:hAnsi="Calibri" w:cs="Calibri"/>
+                <w:b/>
+                <w:bCs/>
+                <w:noProof w:val="0"/>
+                <w:color w:val="000000"/>
+              </w:rPr>
+              <w:t>Consumo</w:t>
+            </w:r>
+            <w:proofErr w:type="spellEnd"/>
+            <w:r>
+              <w:rPr>
+                <w:rFonts w:ascii="Calibri" w:eastAsia="Times New Roman" w:hAnsi="Calibri" w:cs="Calibri"/>
+                <w:b/>
+                <w:bCs/>
+                <w:noProof w:val="0"/>
+                <w:color w:val="000000"/>
+              </w:rPr>
+              <w:t xml:space="preserve"> de </w:t>
+            </w:r>
+            <w:proofErr w:type="spellStart"/>
+            <w:r>
+              <w:rPr>
+                <w:rFonts w:ascii="Calibri" w:eastAsia="Times New Roman" w:hAnsi="Calibri" w:cs="Calibri"/>
+                <w:b/>
+                <w:bCs/>
+                <w:noProof w:val="0"/>
+                <w:color w:val="000000"/>
+              </w:rPr>
+              <w:t>Datos</w:t>
+            </w:r>
+            <w:proofErr w:type="spellEnd"/>
+            <w:r>
+              <w:rPr>
+                <w:rFonts w:ascii="Calibri" w:eastAsia="Times New Roman" w:hAnsi="Calibri" w:cs="Calibri"/>
+                <w:b/>
+                <w:bCs/>
+                <w:noProof w:val="0"/>
+                <w:color w:val="000000"/>
+              </w:rPr>
+              <w:t xml:space="preserve"> [kB]</w:t>
             </w:r>
           </w:p>
         </w:tc>
@@ -651,19 +706,51 @@
                 <w:bCs/>
                 <w:noProof w:val="0"/>
                 <w:color w:val="000000"/>
-                <w:lang w:val="es-419"/>
-              </w:rPr>
-            </w:pPr>
-            <w:r>
-              <w:rPr>
-                <w:rFonts w:ascii="Calibri" w:eastAsia="Times New Roman" w:hAnsi="Calibri" w:cs="Calibri"/>
-                <w:b/>
-                <w:bCs/>
-                <w:noProof w:val="0"/>
-                <w:color w:val="000000"/>
-                <w:lang w:val="es-419"/>
-              </w:rPr>
-              <w:t>Tiempo de Ejecución [ms]</w:t>
+              </w:rPr>
+            </w:pPr>
+            <w:proofErr w:type="spellStart"/>
+            <w:r>
+              <w:rPr>
+                <w:rFonts w:ascii="Calibri" w:eastAsia="Times New Roman" w:hAnsi="Calibri" w:cs="Calibri"/>
+                <w:b/>
+                <w:bCs/>
+                <w:noProof w:val="0"/>
+                <w:color w:val="000000"/>
+              </w:rPr>
+              <w:t>Tiempo</w:t>
+            </w:r>
+            <w:proofErr w:type="spellEnd"/>
+            <w:r>
+              <w:rPr>
+                <w:rFonts w:ascii="Calibri" w:eastAsia="Times New Roman" w:hAnsi="Calibri" w:cs="Calibri"/>
+                <w:b/>
+                <w:bCs/>
+                <w:noProof w:val="0"/>
+                <w:color w:val="000000"/>
+              </w:rPr>
+              <w:t xml:space="preserve"> de </w:t>
+            </w:r>
+            <w:proofErr w:type="spellStart"/>
+            <w:r>
+              <w:rPr>
+                <w:rFonts w:ascii="Calibri" w:eastAsia="Times New Roman" w:hAnsi="Calibri" w:cs="Calibri"/>
+                <w:b/>
+                <w:bCs/>
+                <w:noProof w:val="0"/>
+                <w:color w:val="000000"/>
+              </w:rPr>
+              <w:t>Ejecución</w:t>
+            </w:r>
+            <w:proofErr w:type="spellEnd"/>
+            <w:r>
+              <w:rPr>
+                <w:rFonts w:ascii="Calibri" w:eastAsia="Times New Roman" w:hAnsi="Calibri" w:cs="Calibri"/>
+                <w:b/>
+                <w:bCs/>
+                <w:noProof w:val="0"/>
+                <w:color w:val="000000"/>
+              </w:rPr>
+              <w:t xml:space="preserve"> [ms]</w:t>
             </w:r>
           </w:p>
         </w:tc>
@@ -671,7 +758,6 @@
       <w:tr>
         <w:trPr>
           <w:trHeight w:val="287"/>
-          <w:jc w:val="center"/>
         </w:trPr>
         <w:tc>
           <w:tcPr>
@@ -694,17 +780,15 @@
                 <w:rFonts w:ascii="Calibri" w:eastAsia="Times New Roman" w:hAnsi="Calibri" w:cs="Calibri"/>
                 <w:noProof w:val="0"/>
                 <w:color w:val="000000"/>
-                <w:lang w:val="es-419"/>
-              </w:rPr>
-            </w:pPr>
-            <w:r>
-              <w:rPr>
-                <w:rFonts w:ascii="Calibri" w:eastAsia="Times New Roman" w:hAnsi="Calibri" w:cs="Calibri"/>
-                <w:noProof w:val="0"/>
-                <w:color w:val="000000"/>
-                <w:lang w:val="es-419"/>
-              </w:rPr>
-              <w:t>0.20</w:t>
+              </w:rPr>
+            </w:pPr>
+            <w:r>
+              <w:rPr>
+                <w:rFonts w:ascii="Calibri" w:eastAsia="Times New Roman" w:hAnsi="Calibri" w:cs="Calibri"/>
+                <w:noProof w:val="0"/>
+                <w:color w:val="000000"/>
+              </w:rPr>
+              <w:t>0.30</w:t>
             </w:r>
           </w:p>
         </w:tc>
@@ -719,7 +803,6 @@
             </w:tcBorders>
             <w:shd w:val="clear" w:color="D9D9D9" w:fill="D9D9D9"/>
             <w:vAlign w:val="center"/>
-            <w:hideMark/>
           </w:tcPr>
           <w:p>
             <w:pPr>
@@ -729,18 +812,8 @@
                 <w:rFonts w:ascii="Calibri" w:eastAsia="Times New Roman" w:hAnsi="Calibri" w:cs="Calibri"/>
                 <w:noProof w:val="0"/>
                 <w:color w:val="000000"/>
-                <w:lang w:val="es-419"/>
-              </w:rPr>
-            </w:pPr>
-            <w:r>
-              <w:rPr>
-                <w:rFonts w:ascii="Calibri" w:eastAsia="Times New Roman" w:hAnsi="Calibri" w:cs="Calibri"/>
-                <w:noProof w:val="0"/>
-                <w:color w:val="000000"/>
-                <w:lang w:val="es-419"/>
-              </w:rPr>
-              <w:t>100.00</w:t>
-            </w:r>
+              </w:rPr>
+            </w:pPr>
           </w:p>
         </w:tc>
         <w:tc>
@@ -754,7 +827,6 @@
             </w:tcBorders>
             <w:shd w:val="clear" w:color="D9D9D9" w:fill="D9D9D9"/>
             <w:vAlign w:val="center"/>
-            <w:hideMark/>
           </w:tcPr>
           <w:p>
             <w:pPr>
@@ -764,25 +836,14 @@
                 <w:rFonts w:ascii="Calibri" w:eastAsia="Times New Roman" w:hAnsi="Calibri" w:cs="Calibri"/>
                 <w:noProof w:val="0"/>
                 <w:color w:val="000000"/>
-                <w:lang w:val="es-419"/>
-              </w:rPr>
-            </w:pPr>
-            <w:r>
-              <w:rPr>
-                <w:rFonts w:ascii="Calibri" w:eastAsia="Times New Roman" w:hAnsi="Calibri" w:cs="Calibri"/>
-                <w:noProof w:val="0"/>
-                <w:color w:val="000000"/>
-                <w:lang w:val="es-419"/>
-              </w:rPr>
-              <w:t>45.00</w:t>
-            </w:r>
+              </w:rPr>
+            </w:pPr>
           </w:p>
         </w:tc>
       </w:tr>
       <w:tr>
         <w:trPr>
           <w:trHeight w:val="287"/>
-          <w:jc w:val="center"/>
         </w:trPr>
         <w:tc>
           <w:tcPr>
@@ -805,15 +866,13 @@
                 <w:rFonts w:ascii="Calibri" w:eastAsia="Times New Roman" w:hAnsi="Calibri" w:cs="Calibri"/>
                 <w:noProof w:val="0"/>
                 <w:color w:val="000000"/>
-                <w:lang w:val="es-419"/>
-              </w:rPr>
-            </w:pPr>
-            <w:r>
-              <w:rPr>
-                <w:rFonts w:ascii="Calibri" w:eastAsia="Times New Roman" w:hAnsi="Calibri" w:cs="Calibri"/>
-                <w:noProof w:val="0"/>
-                <w:color w:val="000000"/>
-                <w:lang w:val="es-419"/>
+              </w:rPr>
+            </w:pPr>
+            <w:r>
+              <w:rPr>
+                <w:rFonts w:ascii="Calibri" w:eastAsia="Times New Roman" w:hAnsi="Calibri" w:cs="Calibri"/>
+                <w:noProof w:val="0"/>
+                <w:color w:val="000000"/>
               </w:rPr>
               <w:t>0.50</w:t>
             </w:r>
@@ -830,7 +889,6 @@
             </w:tcBorders>
             <w:shd w:val="clear" w:color="auto" w:fill="auto"/>
             <w:vAlign w:val="center"/>
-            <w:hideMark/>
           </w:tcPr>
           <w:p>
             <w:pPr>
@@ -840,18 +898,8 @@
                 <w:rFonts w:ascii="Calibri" w:eastAsia="Times New Roman" w:hAnsi="Calibri" w:cs="Calibri"/>
                 <w:noProof w:val="0"/>
                 <w:color w:val="000000"/>
-                <w:lang w:val="es-419"/>
-              </w:rPr>
-            </w:pPr>
-            <w:r>
-              <w:rPr>
-                <w:rFonts w:ascii="Calibri" w:eastAsia="Times New Roman" w:hAnsi="Calibri" w:cs="Calibri"/>
-                <w:noProof w:val="0"/>
-                <w:color w:val="000000"/>
-                <w:lang w:val="es-419"/>
-              </w:rPr>
-              <w:t>105.00</w:t>
-            </w:r>
+              </w:rPr>
+            </w:pPr>
           </w:p>
         </w:tc>
         <w:tc>
@@ -865,7 +913,6 @@
             </w:tcBorders>
             <w:shd w:val="clear" w:color="auto" w:fill="auto"/>
             <w:vAlign w:val="center"/>
-            <w:hideMark/>
           </w:tcPr>
           <w:p>
             <w:pPr>
@@ -875,136 +922,14 @@
                 <w:rFonts w:ascii="Calibri" w:eastAsia="Times New Roman" w:hAnsi="Calibri" w:cs="Calibri"/>
                 <w:noProof w:val="0"/>
                 <w:color w:val="000000"/>
-                <w:lang w:val="es-419"/>
-              </w:rPr>
-            </w:pPr>
-            <w:r>
-              <w:rPr>
-                <w:rFonts w:ascii="Calibri" w:eastAsia="Times New Roman" w:hAnsi="Calibri" w:cs="Calibri"/>
-                <w:noProof w:val="0"/>
-                <w:color w:val="000000"/>
-                <w:lang w:val="es-419"/>
-              </w:rPr>
-              <w:t>55.00</w:t>
-            </w:r>
+              </w:rPr>
+            </w:pPr>
           </w:p>
         </w:tc>
       </w:tr>
       <w:tr>
         <w:trPr>
           <w:trHeight w:val="287"/>
-          <w:jc w:val="center"/>
-        </w:trPr>
-        <w:tc>
-          <w:tcPr>
-            <w:tcW w:w="3140" w:type="dxa"/>
-            <w:tcBorders>
-              <w:top w:val="nil"/>
-              <w:left w:val="nil"/>
-              <w:bottom w:val="nil"/>
-              <w:right w:val="nil"/>
-            </w:tcBorders>
-            <w:shd w:val="clear" w:color="D9D9D9" w:fill="D9D9D9"/>
-            <w:vAlign w:val="center"/>
-            <w:hideMark/>
-          </w:tcPr>
-          <w:p>
-            <w:pPr>
-              <w:spacing w:after="0" w:line="240" w:lineRule="auto"/>
-              <w:jc w:val="center"/>
-              <w:rPr>
-                <w:rFonts w:ascii="Calibri" w:eastAsia="Times New Roman" w:hAnsi="Calibri" w:cs="Calibri"/>
-                <w:noProof w:val="0"/>
-                <w:color w:val="000000"/>
-                <w:lang w:val="es-419"/>
-              </w:rPr>
-            </w:pPr>
-            <w:r>
-              <w:rPr>
-                <w:rFonts w:ascii="Calibri" w:eastAsia="Times New Roman" w:hAnsi="Calibri" w:cs="Calibri"/>
-                <w:noProof w:val="0"/>
-                <w:color w:val="000000"/>
-                <w:lang w:val="es-419"/>
-              </w:rPr>
-              <w:t>0.60</w:t>
-            </w:r>
-          </w:p>
-        </w:tc>
-        <w:tc>
-          <w:tcPr>
-            <w:tcW w:w="2960" w:type="dxa"/>
-            <w:tcBorders>
-              <w:top w:val="nil"/>
-              <w:left w:val="nil"/>
-              <w:bottom w:val="nil"/>
-              <w:right w:val="nil"/>
-            </w:tcBorders>
-            <w:shd w:val="clear" w:color="D9D9D9" w:fill="D9D9D9"/>
-            <w:vAlign w:val="center"/>
-            <w:hideMark/>
-          </w:tcPr>
-          <w:p>
-            <w:pPr>
-              <w:spacing w:after="0" w:line="240" w:lineRule="auto"/>
-              <w:jc w:val="center"/>
-              <w:rPr>
-                <w:rFonts w:ascii="Calibri" w:eastAsia="Times New Roman" w:hAnsi="Calibri" w:cs="Calibri"/>
-                <w:noProof w:val="0"/>
-                <w:color w:val="000000"/>
-                <w:lang w:val="es-419"/>
-              </w:rPr>
-            </w:pPr>
-            <w:r>
-              <w:rPr>
-                <w:rFonts w:ascii="Calibri" w:eastAsia="Times New Roman" w:hAnsi="Calibri" w:cs="Calibri"/>
-                <w:noProof w:val="0"/>
-                <w:color w:val="000000"/>
-                <w:lang w:val="es-419"/>
-              </w:rPr>
-              <w:t>110.00</w:t>
-            </w:r>
-          </w:p>
-        </w:tc>
-        <w:tc>
-          <w:tcPr>
-            <w:tcW w:w="2920" w:type="dxa"/>
-            <w:tcBorders>
-              <w:top w:val="nil"/>
-              <w:left w:val="nil"/>
-              <w:bottom w:val="nil"/>
-              <w:right w:val="nil"/>
-            </w:tcBorders>
-            <w:shd w:val="clear" w:color="D9D9D9" w:fill="D9D9D9"/>
-            <w:vAlign w:val="center"/>
-            <w:hideMark/>
-          </w:tcPr>
-          <w:p>
-            <w:pPr>
-              <w:spacing w:after="0" w:line="240" w:lineRule="auto"/>
-              <w:jc w:val="center"/>
-              <w:rPr>
-                <w:rFonts w:ascii="Calibri" w:eastAsia="Times New Roman" w:hAnsi="Calibri" w:cs="Calibri"/>
-                <w:noProof w:val="0"/>
-                <w:color w:val="000000"/>
-                <w:lang w:val="es-419"/>
-              </w:rPr>
-            </w:pPr>
-            <w:r>
-              <w:rPr>
-                <w:rFonts w:ascii="Calibri" w:eastAsia="Times New Roman" w:hAnsi="Calibri" w:cs="Calibri"/>
-                <w:noProof w:val="0"/>
-                <w:color w:val="000000"/>
-                <w:lang w:val="es-419"/>
-              </w:rPr>
-              <w:t>65.00</w:t>
-            </w:r>
-          </w:p>
-        </w:tc>
-      </w:tr>
-      <w:tr>
-        <w:trPr>
-          <w:trHeight w:val="287"/>
-          <w:jc w:val="center"/>
         </w:trPr>
         <w:tc>
           <w:tcPr>
@@ -1015,7 +940,7 @@
               <w:bottom w:val="single" w:sz="4" w:space="0" w:color="000000"/>
               <w:right w:val="nil"/>
             </w:tcBorders>
-            <w:shd w:val="clear" w:color="auto" w:fill="auto"/>
+            <w:shd w:val="clear" w:color="D9D9D9" w:fill="D9D9D9"/>
             <w:vAlign w:val="center"/>
             <w:hideMark/>
           </w:tcPr>
@@ -1027,15 +952,13 @@
                 <w:rFonts w:ascii="Calibri" w:eastAsia="Times New Roman" w:hAnsi="Calibri" w:cs="Calibri"/>
                 <w:noProof w:val="0"/>
                 <w:color w:val="000000"/>
-                <w:lang w:val="es-419"/>
-              </w:rPr>
-            </w:pPr>
-            <w:r>
-              <w:rPr>
-                <w:rFonts w:ascii="Calibri" w:eastAsia="Times New Roman" w:hAnsi="Calibri" w:cs="Calibri"/>
-                <w:noProof w:val="0"/>
-                <w:color w:val="000000"/>
-                <w:lang w:val="es-419"/>
+              </w:rPr>
+            </w:pPr>
+            <w:r>
+              <w:rPr>
+                <w:rFonts w:ascii="Calibri" w:eastAsia="Times New Roman" w:hAnsi="Calibri" w:cs="Calibri"/>
+                <w:noProof w:val="0"/>
+                <w:color w:val="000000"/>
               </w:rPr>
               <w:t>0.80</w:t>
             </w:r>
@@ -1050,9 +973,8 @@
               <w:bottom w:val="single" w:sz="4" w:space="0" w:color="000000"/>
               <w:right w:val="nil"/>
             </w:tcBorders>
-            <w:shd w:val="clear" w:color="auto" w:fill="auto"/>
+            <w:shd w:val="clear" w:color="D9D9D9" w:fill="D9D9D9"/>
             <w:vAlign w:val="center"/>
-            <w:hideMark/>
           </w:tcPr>
           <w:p>
             <w:pPr>
@@ -1062,18 +984,8 @@
                 <w:rFonts w:ascii="Calibri" w:eastAsia="Times New Roman" w:hAnsi="Calibri" w:cs="Calibri"/>
                 <w:noProof w:val="0"/>
                 <w:color w:val="000000"/>
-                <w:lang w:val="es-419"/>
-              </w:rPr>
-            </w:pPr>
-            <w:r>
-              <w:rPr>
-                <w:rFonts w:ascii="Calibri" w:eastAsia="Times New Roman" w:hAnsi="Calibri" w:cs="Calibri"/>
-                <w:noProof w:val="0"/>
-                <w:color w:val="000000"/>
-                <w:lang w:val="es-419"/>
-              </w:rPr>
-              <w:t>115.00</w:t>
-            </w:r>
+              </w:rPr>
+            </w:pPr>
           </w:p>
         </w:tc>
         <w:tc>
@@ -1085,9 +997,8 @@
               <w:bottom w:val="single" w:sz="4" w:space="0" w:color="000000"/>
               <w:right w:val="nil"/>
             </w:tcBorders>
-            <w:shd w:val="clear" w:color="auto" w:fill="auto"/>
+            <w:shd w:val="clear" w:color="D9D9D9" w:fill="D9D9D9"/>
             <w:vAlign w:val="center"/>
-            <w:hideMark/>
           </w:tcPr>
           <w:p>
             <w:pPr>
@@ -1097,18 +1008,8 @@
                 <w:rFonts w:ascii="Calibri" w:eastAsia="Times New Roman" w:hAnsi="Calibri" w:cs="Calibri"/>
                 <w:noProof w:val="0"/>
                 <w:color w:val="000000"/>
-                <w:lang w:val="es-419"/>
-              </w:rPr>
-            </w:pPr>
-            <w:r>
-              <w:rPr>
-                <w:rFonts w:ascii="Calibri" w:eastAsia="Times New Roman" w:hAnsi="Calibri" w:cs="Calibri"/>
-                <w:noProof w:val="0"/>
-                <w:color w:val="000000"/>
-                <w:lang w:val="es-419"/>
-              </w:rPr>
-              <w:t>75.00</w:t>
-            </w:r>
+              </w:rPr>
+            </w:pPr>
           </w:p>
         </w:tc>
       </w:tr>
@@ -1121,7 +1022,6 @@
           <w:lang w:val="es-419"/>
         </w:rPr>
       </w:pPr>
-      <w:bookmarkStart w:id="1" w:name="_Ref66842973"/>
       <w:r>
         <w:rPr>
           <w:lang w:val="es-CO"/>
@@ -1148,6 +1048,7 @@
       </w:r>
       <w:r>
         <w:rPr>
+          <w:noProof/>
           <w:lang w:val="es-CO"/>
         </w:rPr>
         <w:t>2</w:t>
@@ -1193,7 +1094,6 @@
     <w:tbl>
       <w:tblPr>
         <w:tblW w:w="9020" w:type="dxa"/>
-        <w:jc w:val="center"/>
         <w:tblLook w:val="04A0" w:firstRow="1" w:lastRow="0" w:firstColumn="1" w:lastColumn="0" w:noHBand="0" w:noVBand="1"/>
       </w:tblPr>
       <w:tblGrid>
@@ -1204,7 +1104,6 @@
       <w:tr>
         <w:trPr>
           <w:trHeight w:val="287"/>
-          <w:jc w:val="center"/>
         </w:trPr>
         <w:tc>
           <w:tcPr>
@@ -1234,9 +1133,9 @@
                 <w:noProof w:val="0"/>
                 <w:color w:val="000000"/>
                 <w:u w:val="single"/>
-                <w:lang w:val="es-419"/>
-              </w:rPr>
-            </w:pPr>
+              </w:rPr>
+            </w:pPr>
+            <w:bookmarkStart w:id="2" w:name="_Ref66842982"/>
             <w:r>
               <w:rPr>
                 <w:rFonts w:ascii="Calibri" w:eastAsia="Times New Roman" w:hAnsi="Calibri" w:cs="Calibri"/>
@@ -1247,9 +1146,36 @@
                 <w:noProof w:val="0"/>
                 <w:color w:val="000000"/>
                 <w:u w:val="single"/>
-                <w:lang w:val="es-419"/>
-              </w:rPr>
-              <w:t>Carga de Catálogo CHAINING</w:t>
+              </w:rPr>
+              <w:t xml:space="preserve">Carga de </w:t>
+            </w:r>
+            <w:proofErr w:type="spellStart"/>
+            <w:r>
+              <w:rPr>
+                <w:rFonts w:ascii="Calibri" w:eastAsia="Times New Roman" w:hAnsi="Calibri" w:cs="Calibri"/>
+                <w:b/>
+                <w:bCs/>
+                <w:i/>
+                <w:iCs/>
+                <w:noProof w:val="0"/>
+                <w:color w:val="000000"/>
+                <w:u w:val="single"/>
+              </w:rPr>
+              <w:t>Catálogo</w:t>
+            </w:r>
+            <w:proofErr w:type="spellEnd"/>
+            <w:r>
+              <w:rPr>
+                <w:rFonts w:ascii="Calibri" w:eastAsia="Times New Roman" w:hAnsi="Calibri" w:cs="Calibri"/>
+                <w:b/>
+                <w:bCs/>
+                <w:i/>
+                <w:iCs/>
+                <w:noProof w:val="0"/>
+                <w:color w:val="000000"/>
+                <w:u w:val="single"/>
+              </w:rPr>
+              <w:t xml:space="preserve"> CHAINING</w:t>
             </w:r>
           </w:p>
         </w:tc>
@@ -1257,7 +1183,6 @@
       <w:tr>
         <w:trPr>
           <w:trHeight w:val="287"/>
-          <w:jc w:val="center"/>
         </w:trPr>
         <w:tc>
           <w:tcPr>
@@ -1282,17 +1207,15 @@
                 <w:bCs/>
                 <w:noProof w:val="0"/>
                 <w:color w:val="000000"/>
-                <w:lang w:val="es-419"/>
-              </w:rPr>
-            </w:pPr>
-            <w:r>
-              <w:rPr>
-                <w:rFonts w:ascii="Calibri" w:eastAsia="Times New Roman" w:hAnsi="Calibri" w:cs="Calibri"/>
-                <w:b/>
-                <w:bCs/>
-                <w:noProof w:val="0"/>
-                <w:color w:val="000000"/>
-                <w:lang w:val="es-419"/>
+              </w:rPr>
+            </w:pPr>
+            <w:r>
+              <w:rPr>
+                <w:rFonts w:ascii="Calibri" w:eastAsia="Times New Roman" w:hAnsi="Calibri" w:cs="Calibri"/>
+                <w:b/>
+                <w:bCs/>
+                <w:noProof w:val="0"/>
+                <w:color w:val="000000"/>
               </w:rPr>
               <w:t>Factor de Carga (CHAINING)</w:t>
             </w:r>
@@ -1321,19 +1244,51 @@
                 <w:bCs/>
                 <w:noProof w:val="0"/>
                 <w:color w:val="000000"/>
-                <w:lang w:val="es-419"/>
-              </w:rPr>
-            </w:pPr>
-            <w:r>
-              <w:rPr>
-                <w:rFonts w:ascii="Calibri" w:eastAsia="Times New Roman" w:hAnsi="Calibri" w:cs="Calibri"/>
-                <w:b/>
-                <w:bCs/>
-                <w:noProof w:val="0"/>
-                <w:color w:val="000000"/>
-                <w:lang w:val="es-419"/>
-              </w:rPr>
-              <w:t>Consumo de Datos [Byte]</w:t>
+              </w:rPr>
+            </w:pPr>
+            <w:proofErr w:type="spellStart"/>
+            <w:r>
+              <w:rPr>
+                <w:rFonts w:ascii="Calibri" w:eastAsia="Times New Roman" w:hAnsi="Calibri" w:cs="Calibri"/>
+                <w:b/>
+                <w:bCs/>
+                <w:noProof w:val="0"/>
+                <w:color w:val="000000"/>
+              </w:rPr>
+              <w:t>Consumo</w:t>
+            </w:r>
+            <w:proofErr w:type="spellEnd"/>
+            <w:r>
+              <w:rPr>
+                <w:rFonts w:ascii="Calibri" w:eastAsia="Times New Roman" w:hAnsi="Calibri" w:cs="Calibri"/>
+                <w:b/>
+                <w:bCs/>
+                <w:noProof w:val="0"/>
+                <w:color w:val="000000"/>
+              </w:rPr>
+              <w:t xml:space="preserve"> de </w:t>
+            </w:r>
+            <w:proofErr w:type="spellStart"/>
+            <w:r>
+              <w:rPr>
+                <w:rFonts w:ascii="Calibri" w:eastAsia="Times New Roman" w:hAnsi="Calibri" w:cs="Calibri"/>
+                <w:b/>
+                <w:bCs/>
+                <w:noProof w:val="0"/>
+                <w:color w:val="000000"/>
+              </w:rPr>
+              <w:t>Datos</w:t>
+            </w:r>
+            <w:proofErr w:type="spellEnd"/>
+            <w:r>
+              <w:rPr>
+                <w:rFonts w:ascii="Calibri" w:eastAsia="Times New Roman" w:hAnsi="Calibri" w:cs="Calibri"/>
+                <w:b/>
+                <w:bCs/>
+                <w:noProof w:val="0"/>
+                <w:color w:val="000000"/>
+              </w:rPr>
+              <w:t xml:space="preserve"> [kB]</w:t>
             </w:r>
           </w:p>
         </w:tc>
@@ -1360,19 +1315,51 @@
                 <w:bCs/>
                 <w:noProof w:val="0"/>
                 <w:color w:val="000000"/>
-                <w:lang w:val="es-419"/>
-              </w:rPr>
-            </w:pPr>
-            <w:r>
-              <w:rPr>
-                <w:rFonts w:ascii="Calibri" w:eastAsia="Times New Roman" w:hAnsi="Calibri" w:cs="Calibri"/>
-                <w:b/>
-                <w:bCs/>
-                <w:noProof w:val="0"/>
-                <w:color w:val="000000"/>
-                <w:lang w:val="es-419"/>
-              </w:rPr>
-              <w:t>Tiempo de Ejecución [ms]</w:t>
+              </w:rPr>
+            </w:pPr>
+            <w:proofErr w:type="spellStart"/>
+            <w:r>
+              <w:rPr>
+                <w:rFonts w:ascii="Calibri" w:eastAsia="Times New Roman" w:hAnsi="Calibri" w:cs="Calibri"/>
+                <w:b/>
+                <w:bCs/>
+                <w:noProof w:val="0"/>
+                <w:color w:val="000000"/>
+              </w:rPr>
+              <w:t>Tiempo</w:t>
+            </w:r>
+            <w:proofErr w:type="spellEnd"/>
+            <w:r>
+              <w:rPr>
+                <w:rFonts w:ascii="Calibri" w:eastAsia="Times New Roman" w:hAnsi="Calibri" w:cs="Calibri"/>
+                <w:b/>
+                <w:bCs/>
+                <w:noProof w:val="0"/>
+                <w:color w:val="000000"/>
+              </w:rPr>
+              <w:t xml:space="preserve"> de </w:t>
+            </w:r>
+            <w:proofErr w:type="spellStart"/>
+            <w:r>
+              <w:rPr>
+                <w:rFonts w:ascii="Calibri" w:eastAsia="Times New Roman" w:hAnsi="Calibri" w:cs="Calibri"/>
+                <w:b/>
+                <w:bCs/>
+                <w:noProof w:val="0"/>
+                <w:color w:val="000000"/>
+              </w:rPr>
+              <w:t>Ejecución</w:t>
+            </w:r>
+            <w:proofErr w:type="spellEnd"/>
+            <w:r>
+              <w:rPr>
+                <w:rFonts w:ascii="Calibri" w:eastAsia="Times New Roman" w:hAnsi="Calibri" w:cs="Calibri"/>
+                <w:b/>
+                <w:bCs/>
+                <w:noProof w:val="0"/>
+                <w:color w:val="000000"/>
+              </w:rPr>
+              <w:t xml:space="preserve"> [ms]</w:t>
             </w:r>
           </w:p>
         </w:tc>
@@ -1380,7 +1367,6 @@
       <w:tr>
         <w:trPr>
           <w:trHeight w:val="287"/>
-          <w:jc w:val="center"/>
         </w:trPr>
         <w:tc>
           <w:tcPr>
@@ -1403,15 +1389,13 @@
                 <w:rFonts w:ascii="Calibri" w:eastAsia="Times New Roman" w:hAnsi="Calibri" w:cs="Calibri"/>
                 <w:noProof w:val="0"/>
                 <w:color w:val="000000"/>
-                <w:lang w:val="es-419"/>
-              </w:rPr>
-            </w:pPr>
-            <w:r>
-              <w:rPr>
-                <w:rFonts w:ascii="Calibri" w:eastAsia="Times New Roman" w:hAnsi="Calibri" w:cs="Calibri"/>
-                <w:noProof w:val="0"/>
-                <w:color w:val="000000"/>
-                <w:lang w:val="es-419"/>
+              </w:rPr>
+            </w:pPr>
+            <w:r>
+              <w:rPr>
+                <w:rFonts w:ascii="Calibri" w:eastAsia="Times New Roman" w:hAnsi="Calibri" w:cs="Calibri"/>
+                <w:noProof w:val="0"/>
+                <w:color w:val="000000"/>
               </w:rPr>
               <w:t>2.00</w:t>
             </w:r>
@@ -1428,7 +1412,6 @@
             </w:tcBorders>
             <w:shd w:val="clear" w:color="D9D9D9" w:fill="D9D9D9"/>
             <w:vAlign w:val="center"/>
-            <w:hideMark/>
           </w:tcPr>
           <w:p>
             <w:pPr>
@@ -1438,18 +1421,8 @@
                 <w:rFonts w:ascii="Calibri" w:eastAsia="Times New Roman" w:hAnsi="Calibri" w:cs="Calibri"/>
                 <w:noProof w:val="0"/>
                 <w:color w:val="000000"/>
-                <w:lang w:val="es-419"/>
-              </w:rPr>
-            </w:pPr>
-            <w:r>
-              <w:rPr>
-                <w:rFonts w:ascii="Calibri" w:eastAsia="Times New Roman" w:hAnsi="Calibri" w:cs="Calibri"/>
-                <w:noProof w:val="0"/>
-                <w:color w:val="000000"/>
-                <w:lang w:val="es-419"/>
-              </w:rPr>
-              <w:t>100.00</w:t>
-            </w:r>
+              </w:rPr>
+            </w:pPr>
           </w:p>
         </w:tc>
         <w:tc>
@@ -1463,7 +1436,6 @@
             </w:tcBorders>
             <w:shd w:val="clear" w:color="D9D9D9" w:fill="D9D9D9"/>
             <w:vAlign w:val="center"/>
-            <w:hideMark/>
           </w:tcPr>
           <w:p>
             <w:pPr>
@@ -1473,25 +1445,14 @@
                 <w:rFonts w:ascii="Calibri" w:eastAsia="Times New Roman" w:hAnsi="Calibri" w:cs="Calibri"/>
                 <w:noProof w:val="0"/>
                 <w:color w:val="000000"/>
-                <w:lang w:val="es-419"/>
-              </w:rPr>
-            </w:pPr>
-            <w:r>
-              <w:rPr>
-                <w:rFonts w:ascii="Calibri" w:eastAsia="Times New Roman" w:hAnsi="Calibri" w:cs="Calibri"/>
-                <w:noProof w:val="0"/>
-                <w:color w:val="000000"/>
-                <w:lang w:val="es-419"/>
-              </w:rPr>
-              <w:t>90.00</w:t>
-            </w:r>
+              </w:rPr>
+            </w:pPr>
           </w:p>
         </w:tc>
       </w:tr>
       <w:tr>
         <w:trPr>
           <w:trHeight w:val="287"/>
-          <w:jc w:val="center"/>
         </w:trPr>
         <w:tc>
           <w:tcPr>
@@ -1514,15 +1475,13 @@
                 <w:rFonts w:ascii="Calibri" w:eastAsia="Times New Roman" w:hAnsi="Calibri" w:cs="Calibri"/>
                 <w:noProof w:val="0"/>
                 <w:color w:val="000000"/>
-                <w:lang w:val="es-419"/>
-              </w:rPr>
-            </w:pPr>
-            <w:r>
-              <w:rPr>
-                <w:rFonts w:ascii="Calibri" w:eastAsia="Times New Roman" w:hAnsi="Calibri" w:cs="Calibri"/>
-                <w:noProof w:val="0"/>
-                <w:color w:val="000000"/>
-                <w:lang w:val="es-419"/>
+              </w:rPr>
+            </w:pPr>
+            <w:r>
+              <w:rPr>
+                <w:rFonts w:ascii="Calibri" w:eastAsia="Times New Roman" w:hAnsi="Calibri" w:cs="Calibri"/>
+                <w:noProof w:val="0"/>
+                <w:color w:val="000000"/>
               </w:rPr>
               <w:t>4.00</w:t>
             </w:r>
@@ -1539,7 +1498,6 @@
             </w:tcBorders>
             <w:shd w:val="clear" w:color="auto" w:fill="auto"/>
             <w:vAlign w:val="center"/>
-            <w:hideMark/>
           </w:tcPr>
           <w:p>
             <w:pPr>
@@ -1549,18 +1507,8 @@
                 <w:rFonts w:ascii="Calibri" w:eastAsia="Times New Roman" w:hAnsi="Calibri" w:cs="Calibri"/>
                 <w:noProof w:val="0"/>
                 <w:color w:val="000000"/>
-                <w:lang w:val="es-419"/>
-              </w:rPr>
-            </w:pPr>
-            <w:r>
-              <w:rPr>
-                <w:rFonts w:ascii="Calibri" w:eastAsia="Times New Roman" w:hAnsi="Calibri" w:cs="Calibri"/>
-                <w:noProof w:val="0"/>
-                <w:color w:val="000000"/>
-                <w:lang w:val="es-419"/>
-              </w:rPr>
-              <w:t>120.00</w:t>
-            </w:r>
+              </w:rPr>
+            </w:pPr>
           </w:p>
         </w:tc>
         <w:tc>
@@ -1574,7 +1522,6 @@
             </w:tcBorders>
             <w:shd w:val="clear" w:color="auto" w:fill="auto"/>
             <w:vAlign w:val="center"/>
-            <w:hideMark/>
           </w:tcPr>
           <w:p>
             <w:pPr>
@@ -1584,136 +1531,14 @@
                 <w:rFonts w:ascii="Calibri" w:eastAsia="Times New Roman" w:hAnsi="Calibri" w:cs="Calibri"/>
                 <w:noProof w:val="0"/>
                 <w:color w:val="000000"/>
-                <w:lang w:val="es-419"/>
-              </w:rPr>
-            </w:pPr>
-            <w:r>
-              <w:rPr>
-                <w:rFonts w:ascii="Calibri" w:eastAsia="Times New Roman" w:hAnsi="Calibri" w:cs="Calibri"/>
-                <w:noProof w:val="0"/>
-                <w:color w:val="000000"/>
-                <w:lang w:val="es-419"/>
-              </w:rPr>
-              <w:t>100.00</w:t>
-            </w:r>
+              </w:rPr>
+            </w:pPr>
           </w:p>
         </w:tc>
       </w:tr>
       <w:tr>
         <w:trPr>
           <w:trHeight w:val="287"/>
-          <w:jc w:val="center"/>
-        </w:trPr>
-        <w:tc>
-          <w:tcPr>
-            <w:tcW w:w="3140" w:type="dxa"/>
-            <w:tcBorders>
-              <w:top w:val="nil"/>
-              <w:left w:val="nil"/>
-              <w:bottom w:val="nil"/>
-              <w:right w:val="nil"/>
-            </w:tcBorders>
-            <w:shd w:val="clear" w:color="D9D9D9" w:fill="D9D9D9"/>
-            <w:vAlign w:val="center"/>
-            <w:hideMark/>
-          </w:tcPr>
-          <w:p>
-            <w:pPr>
-              <w:spacing w:after="0" w:line="240" w:lineRule="auto"/>
-              <w:jc w:val="center"/>
-              <w:rPr>
-                <w:rFonts w:ascii="Calibri" w:eastAsia="Times New Roman" w:hAnsi="Calibri" w:cs="Calibri"/>
-                <w:noProof w:val="0"/>
-                <w:color w:val="000000"/>
-                <w:lang w:val="es-419"/>
-              </w:rPr>
-            </w:pPr>
-            <w:r>
-              <w:rPr>
-                <w:rFonts w:ascii="Calibri" w:eastAsia="Times New Roman" w:hAnsi="Calibri" w:cs="Calibri"/>
-                <w:noProof w:val="0"/>
-                <w:color w:val="000000"/>
-                <w:lang w:val="es-419"/>
-              </w:rPr>
-              <w:t>6.00</w:t>
-            </w:r>
-          </w:p>
-        </w:tc>
-        <w:tc>
-          <w:tcPr>
-            <w:tcW w:w="2960" w:type="dxa"/>
-            <w:tcBorders>
-              <w:top w:val="nil"/>
-              <w:left w:val="nil"/>
-              <w:bottom w:val="nil"/>
-              <w:right w:val="nil"/>
-            </w:tcBorders>
-            <w:shd w:val="clear" w:color="D9D9D9" w:fill="D9D9D9"/>
-            <w:vAlign w:val="center"/>
-            <w:hideMark/>
-          </w:tcPr>
-          <w:p>
-            <w:pPr>
-              <w:spacing w:after="0" w:line="240" w:lineRule="auto"/>
-              <w:jc w:val="center"/>
-              <w:rPr>
-                <w:rFonts w:ascii="Calibri" w:eastAsia="Times New Roman" w:hAnsi="Calibri" w:cs="Calibri"/>
-                <w:noProof w:val="0"/>
-                <w:color w:val="000000"/>
-                <w:lang w:val="es-419"/>
-              </w:rPr>
-            </w:pPr>
-            <w:r>
-              <w:rPr>
-                <w:rFonts w:ascii="Calibri" w:eastAsia="Times New Roman" w:hAnsi="Calibri" w:cs="Calibri"/>
-                <w:noProof w:val="0"/>
-                <w:color w:val="000000"/>
-                <w:lang w:val="es-419"/>
-              </w:rPr>
-              <w:t>140.00</w:t>
-            </w:r>
-          </w:p>
-        </w:tc>
-        <w:tc>
-          <w:tcPr>
-            <w:tcW w:w="2920" w:type="dxa"/>
-            <w:tcBorders>
-              <w:top w:val="nil"/>
-              <w:left w:val="nil"/>
-              <w:bottom w:val="nil"/>
-              <w:right w:val="nil"/>
-            </w:tcBorders>
-            <w:shd w:val="clear" w:color="D9D9D9" w:fill="D9D9D9"/>
-            <w:vAlign w:val="center"/>
-            <w:hideMark/>
-          </w:tcPr>
-          <w:p>
-            <w:pPr>
-              <w:spacing w:after="0" w:line="240" w:lineRule="auto"/>
-              <w:jc w:val="center"/>
-              <w:rPr>
-                <w:rFonts w:ascii="Calibri" w:eastAsia="Times New Roman" w:hAnsi="Calibri" w:cs="Calibri"/>
-                <w:noProof w:val="0"/>
-                <w:color w:val="000000"/>
-                <w:lang w:val="es-419"/>
-              </w:rPr>
-            </w:pPr>
-            <w:r>
-              <w:rPr>
-                <w:rFonts w:ascii="Calibri" w:eastAsia="Times New Roman" w:hAnsi="Calibri" w:cs="Calibri"/>
-                <w:noProof w:val="0"/>
-                <w:color w:val="000000"/>
-                <w:lang w:val="es-419"/>
-              </w:rPr>
-              <w:t>110.00</w:t>
-            </w:r>
-          </w:p>
-        </w:tc>
-      </w:tr>
-      <w:tr>
-        <w:trPr>
-          <w:trHeight w:val="287"/>
-          <w:jc w:val="center"/>
         </w:trPr>
         <w:tc>
           <w:tcPr>
@@ -1724,7 +1549,7 @@
               <w:bottom w:val="single" w:sz="4" w:space="0" w:color="000000"/>
               <w:right w:val="nil"/>
             </w:tcBorders>
-            <w:shd w:val="clear" w:color="auto" w:fill="auto"/>
+            <w:shd w:val="clear" w:color="D9D9D9" w:fill="D9D9D9"/>
             <w:vAlign w:val="center"/>
             <w:hideMark/>
           </w:tcPr>
@@ -1736,17 +1561,15 @@
                 <w:rFonts w:ascii="Calibri" w:eastAsia="Times New Roman" w:hAnsi="Calibri" w:cs="Calibri"/>
                 <w:noProof w:val="0"/>
                 <w:color w:val="000000"/>
-                <w:lang w:val="es-419"/>
-              </w:rPr>
-            </w:pPr>
-            <w:r>
-              <w:rPr>
-                <w:rFonts w:ascii="Calibri" w:eastAsia="Times New Roman" w:hAnsi="Calibri" w:cs="Calibri"/>
-                <w:noProof w:val="0"/>
-                <w:color w:val="000000"/>
-                <w:lang w:val="es-419"/>
-              </w:rPr>
-              <w:t>8.00</w:t>
+              </w:rPr>
+            </w:pPr>
+            <w:r>
+              <w:rPr>
+                <w:rFonts w:ascii="Calibri" w:eastAsia="Times New Roman" w:hAnsi="Calibri" w:cs="Calibri"/>
+                <w:noProof w:val="0"/>
+                <w:color w:val="000000"/>
+              </w:rPr>
+              <w:t>6.00</w:t>
             </w:r>
           </w:p>
         </w:tc>
@@ -1759,9 +1582,8 @@
               <w:bottom w:val="single" w:sz="4" w:space="0" w:color="000000"/>
               <w:right w:val="nil"/>
             </w:tcBorders>
-            <w:shd w:val="clear" w:color="auto" w:fill="auto"/>
+            <w:shd w:val="clear" w:color="D9D9D9" w:fill="D9D9D9"/>
             <w:vAlign w:val="center"/>
-            <w:hideMark/>
           </w:tcPr>
           <w:p>
             <w:pPr>
@@ -1771,18 +1593,8 @@
                 <w:rFonts w:ascii="Calibri" w:eastAsia="Times New Roman" w:hAnsi="Calibri" w:cs="Calibri"/>
                 <w:noProof w:val="0"/>
                 <w:color w:val="000000"/>
-                <w:lang w:val="es-419"/>
-              </w:rPr>
-            </w:pPr>
-            <w:r>
-              <w:rPr>
-                <w:rFonts w:ascii="Calibri" w:eastAsia="Times New Roman" w:hAnsi="Calibri" w:cs="Calibri"/>
-                <w:noProof w:val="0"/>
-                <w:color w:val="000000"/>
-                <w:lang w:val="es-419"/>
-              </w:rPr>
-              <w:t>160.00</w:t>
-            </w:r>
+              </w:rPr>
+            </w:pPr>
           </w:p>
         </w:tc>
         <w:tc>
@@ -1794,9 +1606,8 @@
               <w:bottom w:val="single" w:sz="4" w:space="0" w:color="000000"/>
               <w:right w:val="nil"/>
             </w:tcBorders>
-            <w:shd w:val="clear" w:color="auto" w:fill="auto"/>
+            <w:shd w:val="clear" w:color="D9D9D9" w:fill="D9D9D9"/>
             <w:vAlign w:val="center"/>
-            <w:hideMark/>
           </w:tcPr>
           <w:p>
             <w:pPr>
@@ -1806,18 +1617,8 @@
                 <w:rFonts w:ascii="Calibri" w:eastAsia="Times New Roman" w:hAnsi="Calibri" w:cs="Calibri"/>
                 <w:noProof w:val="0"/>
                 <w:color w:val="000000"/>
-                <w:lang w:val="es-419"/>
-              </w:rPr>
-            </w:pPr>
-            <w:r>
-              <w:rPr>
-                <w:rFonts w:ascii="Calibri" w:eastAsia="Times New Roman" w:hAnsi="Calibri" w:cs="Calibri"/>
-                <w:noProof w:val="0"/>
-                <w:color w:val="000000"/>
-                <w:lang w:val="es-419"/>
-              </w:rPr>
-              <w:t>120.00</w:t>
-            </w:r>
+              </w:rPr>
+            </w:pPr>
           </w:p>
         </w:tc>
       </w:tr>
@@ -1830,7 +1631,6 @@
           <w:lang w:val="es-CO"/>
         </w:rPr>
       </w:pPr>
-      <w:bookmarkStart w:id="2" w:name="_Ref66842982"/>
       <w:r>
         <w:rPr>
           <w:lang w:val="es-CO"/>
@@ -1857,6 +1657,7 @@
       </w:r>
       <w:r>
         <w:rPr>
+          <w:noProof/>
           <w:lang w:val="es-CO"/>
         </w:rPr>
         <w:t>3</w:t>
@@ -2051,7 +1852,6 @@
     <w:tbl>
       <w:tblPr>
         <w:tblW w:w="9020" w:type="dxa"/>
-        <w:jc w:val="center"/>
         <w:tblLook w:val="04A0" w:firstRow="1" w:lastRow="0" w:firstColumn="1" w:lastColumn="0" w:noHBand="0" w:noVBand="1"/>
       </w:tblPr>
       <w:tblGrid>
@@ -2062,7 +1862,6 @@
       <w:tr>
         <w:trPr>
           <w:trHeight w:val="287"/>
-          <w:jc w:val="center"/>
         </w:trPr>
         <w:tc>
           <w:tcPr>
@@ -2092,7 +1891,6 @@
                 <w:noProof w:val="0"/>
                 <w:color w:val="000000"/>
                 <w:u w:val="single"/>
-                <w:lang w:val="es-419"/>
               </w:rPr>
             </w:pPr>
             <w:r>
@@ -2105,9 +1903,36 @@
                 <w:noProof w:val="0"/>
                 <w:color w:val="000000"/>
                 <w:u w:val="single"/>
-                <w:lang w:val="es-419"/>
-              </w:rPr>
-              <w:t>Carga de Catálogo PROBING</w:t>
+              </w:rPr>
+              <w:t xml:space="preserve">Carga de </w:t>
+            </w:r>
+            <w:proofErr w:type="spellStart"/>
+            <w:r>
+              <w:rPr>
+                <w:rFonts w:ascii="Calibri" w:eastAsia="Times New Roman" w:hAnsi="Calibri" w:cs="Calibri"/>
+                <w:b/>
+                <w:bCs/>
+                <w:i/>
+                <w:iCs/>
+                <w:noProof w:val="0"/>
+                <w:color w:val="000000"/>
+                <w:u w:val="single"/>
+              </w:rPr>
+              <w:t>Catálogo</w:t>
+            </w:r>
+            <w:proofErr w:type="spellEnd"/>
+            <w:r>
+              <w:rPr>
+                <w:rFonts w:ascii="Calibri" w:eastAsia="Times New Roman" w:hAnsi="Calibri" w:cs="Calibri"/>
+                <w:b/>
+                <w:bCs/>
+                <w:i/>
+                <w:iCs/>
+                <w:noProof w:val="0"/>
+                <w:color w:val="000000"/>
+                <w:u w:val="single"/>
+              </w:rPr>
+              <w:t xml:space="preserve"> PROBING</w:t>
             </w:r>
           </w:p>
         </w:tc>
@@ -2115,7 +1940,6 @@
       <w:tr>
         <w:trPr>
           <w:trHeight w:val="287"/>
-          <w:jc w:val="center"/>
         </w:trPr>
         <w:tc>
           <w:tcPr>
@@ -2140,19 +1964,25 @@
                 <w:bCs/>
                 <w:noProof w:val="0"/>
                 <w:color w:val="000000"/>
-                <w:lang w:val="es-419"/>
-              </w:rPr>
-            </w:pPr>
-            <w:r>
-              <w:rPr>
-                <w:rFonts w:ascii="Calibri" w:eastAsia="Times New Roman" w:hAnsi="Calibri" w:cs="Calibri"/>
-                <w:b/>
-                <w:bCs/>
-                <w:noProof w:val="0"/>
-                <w:color w:val="000000"/>
-                <w:lang w:val="es-419"/>
-              </w:rPr>
-              <w:t>Factor de Carga (PROBING)</w:t>
+              </w:rPr>
+            </w:pPr>
+            <w:r>
+              <w:rPr>
+                <w:rFonts w:ascii="Calibri" w:eastAsia="Times New Roman" w:hAnsi="Calibri" w:cs="Calibri"/>
+                <w:b/>
+                <w:bCs/>
+                <w:noProof w:val="0"/>
+                <w:color w:val="000000"/>
+              </w:rPr>
+              <w:t>Factor de Carga</w:t>
+            </w:r>
+            <w:r>
+              <w:rPr>
+                <w:rFonts w:ascii="Calibri" w:eastAsia="Times New Roman" w:hAnsi="Calibri" w:cs="Calibri"/>
+                <w:noProof w:val="0"/>
+                <w:color w:val="000000"/>
+              </w:rPr>
+              <w:t xml:space="preserve"> (PROBING)</w:t>
             </w:r>
           </w:p>
         </w:tc>
@@ -2179,19 +2009,51 @@
                 <w:bCs/>
                 <w:noProof w:val="0"/>
                 <w:color w:val="000000"/>
-                <w:lang w:val="es-419"/>
-              </w:rPr>
-            </w:pPr>
-            <w:r>
-              <w:rPr>
-                <w:rFonts w:ascii="Calibri" w:eastAsia="Times New Roman" w:hAnsi="Calibri" w:cs="Calibri"/>
-                <w:b/>
-                <w:bCs/>
-                <w:noProof w:val="0"/>
-                <w:color w:val="000000"/>
-                <w:lang w:val="es-419"/>
-              </w:rPr>
-              <w:t>Consumo de Datos [Byte]</w:t>
+              </w:rPr>
+            </w:pPr>
+            <w:proofErr w:type="spellStart"/>
+            <w:r>
+              <w:rPr>
+                <w:rFonts w:ascii="Calibri" w:eastAsia="Times New Roman" w:hAnsi="Calibri" w:cs="Calibri"/>
+                <w:b/>
+                <w:bCs/>
+                <w:noProof w:val="0"/>
+                <w:color w:val="000000"/>
+              </w:rPr>
+              <w:t>Consumo</w:t>
+            </w:r>
+            <w:proofErr w:type="spellEnd"/>
+            <w:r>
+              <w:rPr>
+                <w:rFonts w:ascii="Calibri" w:eastAsia="Times New Roman" w:hAnsi="Calibri" w:cs="Calibri"/>
+                <w:b/>
+                <w:bCs/>
+                <w:noProof w:val="0"/>
+                <w:color w:val="000000"/>
+              </w:rPr>
+              <w:t xml:space="preserve"> de </w:t>
+            </w:r>
+            <w:proofErr w:type="spellStart"/>
+            <w:r>
+              <w:rPr>
+                <w:rFonts w:ascii="Calibri" w:eastAsia="Times New Roman" w:hAnsi="Calibri" w:cs="Calibri"/>
+                <w:b/>
+                <w:bCs/>
+                <w:noProof w:val="0"/>
+                <w:color w:val="000000"/>
+              </w:rPr>
+              <w:t>Datos</w:t>
+            </w:r>
+            <w:proofErr w:type="spellEnd"/>
+            <w:r>
+              <w:rPr>
+                <w:rFonts w:ascii="Calibri" w:eastAsia="Times New Roman" w:hAnsi="Calibri" w:cs="Calibri"/>
+                <w:b/>
+                <w:bCs/>
+                <w:noProof w:val="0"/>
+                <w:color w:val="000000"/>
+              </w:rPr>
+              <w:t xml:space="preserve"> [kB]</w:t>
             </w:r>
           </w:p>
         </w:tc>
@@ -2218,19 +2080,51 @@
                 <w:bCs/>
                 <w:noProof w:val="0"/>
                 <w:color w:val="000000"/>
-                <w:lang w:val="es-419"/>
-              </w:rPr>
-            </w:pPr>
-            <w:r>
-              <w:rPr>
-                <w:rFonts w:ascii="Calibri" w:eastAsia="Times New Roman" w:hAnsi="Calibri" w:cs="Calibri"/>
-                <w:b/>
-                <w:bCs/>
-                <w:noProof w:val="0"/>
-                <w:color w:val="000000"/>
-                <w:lang w:val="es-419"/>
-              </w:rPr>
-              <w:t>Tiempo de Ejecución [ms]</w:t>
+              </w:rPr>
+            </w:pPr>
+            <w:proofErr w:type="spellStart"/>
+            <w:r>
+              <w:rPr>
+                <w:rFonts w:ascii="Calibri" w:eastAsia="Times New Roman" w:hAnsi="Calibri" w:cs="Calibri"/>
+                <w:b/>
+                <w:bCs/>
+                <w:noProof w:val="0"/>
+                <w:color w:val="000000"/>
+              </w:rPr>
+              <w:t>Tiempo</w:t>
+            </w:r>
+            <w:proofErr w:type="spellEnd"/>
+            <w:r>
+              <w:rPr>
+                <w:rFonts w:ascii="Calibri" w:eastAsia="Times New Roman" w:hAnsi="Calibri" w:cs="Calibri"/>
+                <w:b/>
+                <w:bCs/>
+                <w:noProof w:val="0"/>
+                <w:color w:val="000000"/>
+              </w:rPr>
+              <w:t xml:space="preserve"> de </w:t>
+            </w:r>
+            <w:proofErr w:type="spellStart"/>
+            <w:r>
+              <w:rPr>
+                <w:rFonts w:ascii="Calibri" w:eastAsia="Times New Roman" w:hAnsi="Calibri" w:cs="Calibri"/>
+                <w:b/>
+                <w:bCs/>
+                <w:noProof w:val="0"/>
+                <w:color w:val="000000"/>
+              </w:rPr>
+              <w:t>Ejecución</w:t>
+            </w:r>
+            <w:proofErr w:type="spellEnd"/>
+            <w:r>
+              <w:rPr>
+                <w:rFonts w:ascii="Calibri" w:eastAsia="Times New Roman" w:hAnsi="Calibri" w:cs="Calibri"/>
+                <w:b/>
+                <w:bCs/>
+                <w:noProof w:val="0"/>
+                <w:color w:val="000000"/>
+              </w:rPr>
+              <w:t xml:space="preserve"> [ms]</w:t>
             </w:r>
           </w:p>
         </w:tc>
@@ -2238,7 +2132,6 @@
       <w:tr>
         <w:trPr>
           <w:trHeight w:val="287"/>
-          <w:jc w:val="center"/>
         </w:trPr>
         <w:tc>
           <w:tcPr>
@@ -2261,17 +2154,15 @@
                 <w:rFonts w:ascii="Calibri" w:eastAsia="Times New Roman" w:hAnsi="Calibri" w:cs="Calibri"/>
                 <w:noProof w:val="0"/>
                 <w:color w:val="000000"/>
-                <w:lang w:val="es-419"/>
-              </w:rPr>
-            </w:pPr>
-            <w:r>
-              <w:rPr>
-                <w:rFonts w:ascii="Calibri" w:eastAsia="Times New Roman" w:hAnsi="Calibri" w:cs="Calibri"/>
-                <w:noProof w:val="0"/>
-                <w:color w:val="000000"/>
-                <w:lang w:val="es-419"/>
-              </w:rPr>
-              <w:t>0.20</w:t>
+              </w:rPr>
+            </w:pPr>
+            <w:r>
+              <w:rPr>
+                <w:rFonts w:ascii="Calibri" w:eastAsia="Times New Roman" w:hAnsi="Calibri" w:cs="Calibri"/>
+                <w:noProof w:val="0"/>
+                <w:color w:val="000000"/>
+              </w:rPr>
+              <w:t>0.30</w:t>
             </w:r>
           </w:p>
         </w:tc>
@@ -2286,7 +2177,6 @@
             </w:tcBorders>
             <w:shd w:val="clear" w:color="D9D9D9" w:fill="D9D9D9"/>
             <w:vAlign w:val="center"/>
-            <w:hideMark/>
           </w:tcPr>
           <w:p>
             <w:pPr>
@@ -2296,18 +2186,8 @@
                 <w:rFonts w:ascii="Calibri" w:eastAsia="Times New Roman" w:hAnsi="Calibri" w:cs="Calibri"/>
                 <w:noProof w:val="0"/>
                 <w:color w:val="000000"/>
-                <w:lang w:val="es-419"/>
-              </w:rPr>
-            </w:pPr>
-            <w:r>
-              <w:rPr>
-                <w:rFonts w:ascii="Calibri" w:eastAsia="Times New Roman" w:hAnsi="Calibri" w:cs="Calibri"/>
-                <w:noProof w:val="0"/>
-                <w:color w:val="000000"/>
-                <w:lang w:val="es-419"/>
-              </w:rPr>
-              <w:t>100.00</w:t>
-            </w:r>
+              </w:rPr>
+            </w:pPr>
           </w:p>
         </w:tc>
         <w:tc>
@@ -2321,7 +2201,6 @@
             </w:tcBorders>
             <w:shd w:val="clear" w:color="D9D9D9" w:fill="D9D9D9"/>
             <w:vAlign w:val="center"/>
-            <w:hideMark/>
           </w:tcPr>
           <w:p>
             <w:pPr>
@@ -2331,25 +2210,14 @@
                 <w:rFonts w:ascii="Calibri" w:eastAsia="Times New Roman" w:hAnsi="Calibri" w:cs="Calibri"/>
                 <w:noProof w:val="0"/>
                 <w:color w:val="000000"/>
-                <w:lang w:val="es-419"/>
-              </w:rPr>
-            </w:pPr>
-            <w:r>
-              <w:rPr>
-                <w:rFonts w:ascii="Calibri" w:eastAsia="Times New Roman" w:hAnsi="Calibri" w:cs="Calibri"/>
-                <w:noProof w:val="0"/>
-                <w:color w:val="000000"/>
-                <w:lang w:val="es-419"/>
-              </w:rPr>
-              <w:t>45.00</w:t>
-            </w:r>
+              </w:rPr>
+            </w:pPr>
           </w:p>
         </w:tc>
       </w:tr>
       <w:tr>
         <w:trPr>
           <w:trHeight w:val="287"/>
-          <w:jc w:val="center"/>
         </w:trPr>
         <w:tc>
           <w:tcPr>
@@ -2372,15 +2240,13 @@
                 <w:rFonts w:ascii="Calibri" w:eastAsia="Times New Roman" w:hAnsi="Calibri" w:cs="Calibri"/>
                 <w:noProof w:val="0"/>
                 <w:color w:val="000000"/>
-                <w:lang w:val="es-419"/>
-              </w:rPr>
-            </w:pPr>
-            <w:r>
-              <w:rPr>
-                <w:rFonts w:ascii="Calibri" w:eastAsia="Times New Roman" w:hAnsi="Calibri" w:cs="Calibri"/>
-                <w:noProof w:val="0"/>
-                <w:color w:val="000000"/>
-                <w:lang w:val="es-419"/>
+              </w:rPr>
+            </w:pPr>
+            <w:r>
+              <w:rPr>
+                <w:rFonts w:ascii="Calibri" w:eastAsia="Times New Roman" w:hAnsi="Calibri" w:cs="Calibri"/>
+                <w:noProof w:val="0"/>
+                <w:color w:val="000000"/>
               </w:rPr>
               <w:t>0.50</w:t>
             </w:r>
@@ -2397,7 +2263,6 @@
             </w:tcBorders>
             <w:shd w:val="clear" w:color="auto" w:fill="auto"/>
             <w:vAlign w:val="center"/>
-            <w:hideMark/>
           </w:tcPr>
           <w:p>
             <w:pPr>
@@ -2407,18 +2272,8 @@
                 <w:rFonts w:ascii="Calibri" w:eastAsia="Times New Roman" w:hAnsi="Calibri" w:cs="Calibri"/>
                 <w:noProof w:val="0"/>
                 <w:color w:val="000000"/>
-                <w:lang w:val="es-419"/>
-              </w:rPr>
-            </w:pPr>
-            <w:r>
-              <w:rPr>
-                <w:rFonts w:ascii="Calibri" w:eastAsia="Times New Roman" w:hAnsi="Calibri" w:cs="Calibri"/>
-                <w:noProof w:val="0"/>
-                <w:color w:val="000000"/>
-                <w:lang w:val="es-419"/>
-              </w:rPr>
-              <w:t>105.00</w:t>
-            </w:r>
+              </w:rPr>
+            </w:pPr>
           </w:p>
         </w:tc>
         <w:tc>
@@ -2432,7 +2287,6 @@
             </w:tcBorders>
             <w:shd w:val="clear" w:color="auto" w:fill="auto"/>
             <w:vAlign w:val="center"/>
-            <w:hideMark/>
           </w:tcPr>
           <w:p>
             <w:pPr>
@@ -2442,136 +2296,14 @@
                 <w:rFonts w:ascii="Calibri" w:eastAsia="Times New Roman" w:hAnsi="Calibri" w:cs="Calibri"/>
                 <w:noProof w:val="0"/>
                 <w:color w:val="000000"/>
-                <w:lang w:val="es-419"/>
-              </w:rPr>
-            </w:pPr>
-            <w:r>
-              <w:rPr>
-                <w:rFonts w:ascii="Calibri" w:eastAsia="Times New Roman" w:hAnsi="Calibri" w:cs="Calibri"/>
-                <w:noProof w:val="0"/>
-                <w:color w:val="000000"/>
-                <w:lang w:val="es-419"/>
-              </w:rPr>
-              <w:t>55.00</w:t>
-            </w:r>
+              </w:rPr>
+            </w:pPr>
           </w:p>
         </w:tc>
       </w:tr>
       <w:tr>
         <w:trPr>
           <w:trHeight w:val="287"/>
-          <w:jc w:val="center"/>
-        </w:trPr>
-        <w:tc>
-          <w:tcPr>
-            <w:tcW w:w="3140" w:type="dxa"/>
-            <w:tcBorders>
-              <w:top w:val="nil"/>
-              <w:left w:val="nil"/>
-              <w:bottom w:val="nil"/>
-              <w:right w:val="nil"/>
-            </w:tcBorders>
-            <w:shd w:val="clear" w:color="D9D9D9" w:fill="D9D9D9"/>
-            <w:vAlign w:val="center"/>
-            <w:hideMark/>
-          </w:tcPr>
-          <w:p>
-            <w:pPr>
-              <w:spacing w:after="0" w:line="240" w:lineRule="auto"/>
-              <w:jc w:val="center"/>
-              <w:rPr>
-                <w:rFonts w:ascii="Calibri" w:eastAsia="Times New Roman" w:hAnsi="Calibri" w:cs="Calibri"/>
-                <w:noProof w:val="0"/>
-                <w:color w:val="000000"/>
-                <w:lang w:val="es-419"/>
-              </w:rPr>
-            </w:pPr>
-            <w:r>
-              <w:rPr>
-                <w:rFonts w:ascii="Calibri" w:eastAsia="Times New Roman" w:hAnsi="Calibri" w:cs="Calibri"/>
-                <w:noProof w:val="0"/>
-                <w:color w:val="000000"/>
-                <w:lang w:val="es-419"/>
-              </w:rPr>
-              <w:t>0.60</w:t>
-            </w:r>
-          </w:p>
-        </w:tc>
-        <w:tc>
-          <w:tcPr>
-            <w:tcW w:w="2960" w:type="dxa"/>
-            <w:tcBorders>
-              <w:top w:val="nil"/>
-              <w:left w:val="nil"/>
-              <w:bottom w:val="nil"/>
-              <w:right w:val="nil"/>
-            </w:tcBorders>
-            <w:shd w:val="clear" w:color="D9D9D9" w:fill="D9D9D9"/>
-            <w:vAlign w:val="center"/>
-            <w:hideMark/>
-          </w:tcPr>
-          <w:p>
-            <w:pPr>
-              <w:spacing w:after="0" w:line="240" w:lineRule="auto"/>
-              <w:jc w:val="center"/>
-              <w:rPr>
-                <w:rFonts w:ascii="Calibri" w:eastAsia="Times New Roman" w:hAnsi="Calibri" w:cs="Calibri"/>
-                <w:noProof w:val="0"/>
-                <w:color w:val="000000"/>
-                <w:lang w:val="es-419"/>
-              </w:rPr>
-            </w:pPr>
-            <w:r>
-              <w:rPr>
-                <w:rFonts w:ascii="Calibri" w:eastAsia="Times New Roman" w:hAnsi="Calibri" w:cs="Calibri"/>
-                <w:noProof w:val="0"/>
-                <w:color w:val="000000"/>
-                <w:lang w:val="es-419"/>
-              </w:rPr>
-              <w:t>110.00</w:t>
-            </w:r>
-          </w:p>
-        </w:tc>
-        <w:tc>
-          <w:tcPr>
-            <w:tcW w:w="2920" w:type="dxa"/>
-            <w:tcBorders>
-              <w:top w:val="nil"/>
-              <w:left w:val="nil"/>
-              <w:bottom w:val="nil"/>
-              <w:right w:val="nil"/>
-            </w:tcBorders>
-            <w:shd w:val="clear" w:color="D9D9D9" w:fill="D9D9D9"/>
-            <w:vAlign w:val="center"/>
-            <w:hideMark/>
-          </w:tcPr>
-          <w:p>
-            <w:pPr>
-              <w:spacing w:after="0" w:line="240" w:lineRule="auto"/>
-              <w:jc w:val="center"/>
-              <w:rPr>
-                <w:rFonts w:ascii="Calibri" w:eastAsia="Times New Roman" w:hAnsi="Calibri" w:cs="Calibri"/>
-                <w:noProof w:val="0"/>
-                <w:color w:val="000000"/>
-                <w:lang w:val="es-419"/>
-              </w:rPr>
-            </w:pPr>
-            <w:r>
-              <w:rPr>
-                <w:rFonts w:ascii="Calibri" w:eastAsia="Times New Roman" w:hAnsi="Calibri" w:cs="Calibri"/>
-                <w:noProof w:val="0"/>
-                <w:color w:val="000000"/>
-                <w:lang w:val="es-419"/>
-              </w:rPr>
-              <w:t>65.00</w:t>
-            </w:r>
-          </w:p>
-        </w:tc>
-      </w:tr>
-      <w:tr>
-        <w:trPr>
-          <w:trHeight w:val="287"/>
-          <w:jc w:val="center"/>
         </w:trPr>
         <w:tc>
           <w:tcPr>
@@ -2582,7 +2314,7 @@
               <w:bottom w:val="single" w:sz="4" w:space="0" w:color="000000"/>
               <w:right w:val="nil"/>
             </w:tcBorders>
-            <w:shd w:val="clear" w:color="auto" w:fill="auto"/>
+            <w:shd w:val="clear" w:color="D9D9D9" w:fill="D9D9D9"/>
             <w:vAlign w:val="center"/>
             <w:hideMark/>
           </w:tcPr>
@@ -2594,15 +2326,13 @@
                 <w:rFonts w:ascii="Calibri" w:eastAsia="Times New Roman" w:hAnsi="Calibri" w:cs="Calibri"/>
                 <w:noProof w:val="0"/>
                 <w:color w:val="000000"/>
-                <w:lang w:val="es-419"/>
-              </w:rPr>
-            </w:pPr>
-            <w:r>
-              <w:rPr>
-                <w:rFonts w:ascii="Calibri" w:eastAsia="Times New Roman" w:hAnsi="Calibri" w:cs="Calibri"/>
-                <w:noProof w:val="0"/>
-                <w:color w:val="000000"/>
-                <w:lang w:val="es-419"/>
+              </w:rPr>
+            </w:pPr>
+            <w:r>
+              <w:rPr>
+                <w:rFonts w:ascii="Calibri" w:eastAsia="Times New Roman" w:hAnsi="Calibri" w:cs="Calibri"/>
+                <w:noProof w:val="0"/>
+                <w:color w:val="000000"/>
               </w:rPr>
               <w:t>0.80</w:t>
             </w:r>
@@ -2617,9 +2347,8 @@
               <w:bottom w:val="single" w:sz="4" w:space="0" w:color="000000"/>
               <w:right w:val="nil"/>
             </w:tcBorders>
-            <w:shd w:val="clear" w:color="auto" w:fill="auto"/>
+            <w:shd w:val="clear" w:color="D9D9D9" w:fill="D9D9D9"/>
             <w:vAlign w:val="center"/>
-            <w:hideMark/>
           </w:tcPr>
           <w:p>
             <w:pPr>
@@ -2629,18 +2358,8 @@
                 <w:rFonts w:ascii="Calibri" w:eastAsia="Times New Roman" w:hAnsi="Calibri" w:cs="Calibri"/>
                 <w:noProof w:val="0"/>
                 <w:color w:val="000000"/>
-                <w:lang w:val="es-419"/>
-              </w:rPr>
-            </w:pPr>
-            <w:r>
-              <w:rPr>
-                <w:rFonts w:ascii="Calibri" w:eastAsia="Times New Roman" w:hAnsi="Calibri" w:cs="Calibri"/>
-                <w:noProof w:val="0"/>
-                <w:color w:val="000000"/>
-                <w:lang w:val="es-419"/>
-              </w:rPr>
-              <w:t>115.00</w:t>
-            </w:r>
+              </w:rPr>
+            </w:pPr>
           </w:p>
         </w:tc>
         <w:tc>
@@ -2652,9 +2371,8 @@
               <w:bottom w:val="single" w:sz="4" w:space="0" w:color="000000"/>
               <w:right w:val="nil"/>
             </w:tcBorders>
-            <w:shd w:val="clear" w:color="auto" w:fill="auto"/>
+            <w:shd w:val="clear" w:color="D9D9D9" w:fill="D9D9D9"/>
             <w:vAlign w:val="center"/>
-            <w:hideMark/>
           </w:tcPr>
           <w:p>
             <w:pPr>
@@ -2664,18 +2382,8 @@
                 <w:rFonts w:ascii="Calibri" w:eastAsia="Times New Roman" w:hAnsi="Calibri" w:cs="Calibri"/>
                 <w:noProof w:val="0"/>
                 <w:color w:val="000000"/>
-                <w:lang w:val="es-419"/>
-              </w:rPr>
-            </w:pPr>
-            <w:r>
-              <w:rPr>
-                <w:rFonts w:ascii="Calibri" w:eastAsia="Times New Roman" w:hAnsi="Calibri" w:cs="Calibri"/>
-                <w:noProof w:val="0"/>
-                <w:color w:val="000000"/>
-                <w:lang w:val="es-419"/>
-              </w:rPr>
-              <w:t>75.00</w:t>
-            </w:r>
+              </w:rPr>
+            </w:pPr>
           </w:p>
         </w:tc>
       </w:tr>
@@ -2692,7 +2400,6 @@
         <w:rPr>
           <w:lang w:val="es-CO"/>
         </w:rPr>
-        <w:lastRenderedPageBreak/>
         <w:t xml:space="preserve">Tabla </w:t>
       </w:r>
       <w:r>
@@ -2715,9 +2422,10 @@
       </w:r>
       <w:r>
         <w:rPr>
-          <w:lang w:val="es-CO"/>
-        </w:rPr>
-        <w:t>2</w:t>
+          <w:noProof/>
+          <w:lang w:val="es-CO"/>
+        </w:rPr>
+        <w:t>4</w:t>
       </w:r>
       <w:r>
         <w:rPr>
@@ -2771,7 +2479,6 @@
     <w:tbl>
       <w:tblPr>
         <w:tblW w:w="9020" w:type="dxa"/>
-        <w:jc w:val="center"/>
         <w:tblLook w:val="04A0" w:firstRow="1" w:lastRow="0" w:firstColumn="1" w:lastColumn="0" w:noHBand="0" w:noVBand="1"/>
       </w:tblPr>
       <w:tblGrid>
@@ -2782,7 +2489,6 @@
       <w:tr>
         <w:trPr>
           <w:trHeight w:val="287"/>
-          <w:jc w:val="center"/>
         </w:trPr>
         <w:tc>
           <w:tcPr>
@@ -2812,7 +2518,6 @@
                 <w:noProof w:val="0"/>
                 <w:color w:val="000000"/>
                 <w:u w:val="single"/>
-                <w:lang w:val="es-419"/>
               </w:rPr>
             </w:pPr>
             <w:r>
@@ -2825,9 +2530,36 @@
                 <w:noProof w:val="0"/>
                 <w:color w:val="000000"/>
                 <w:u w:val="single"/>
-                <w:lang w:val="es-419"/>
-              </w:rPr>
-              <w:t>Carga de Catálogo CHAINING</w:t>
+              </w:rPr>
+              <w:t xml:space="preserve">Carga de </w:t>
+            </w:r>
+            <w:proofErr w:type="spellStart"/>
+            <w:r>
+              <w:rPr>
+                <w:rFonts w:ascii="Calibri" w:eastAsia="Times New Roman" w:hAnsi="Calibri" w:cs="Calibri"/>
+                <w:b/>
+                <w:bCs/>
+                <w:i/>
+                <w:iCs/>
+                <w:noProof w:val="0"/>
+                <w:color w:val="000000"/>
+                <w:u w:val="single"/>
+              </w:rPr>
+              <w:t>Catálogo</w:t>
+            </w:r>
+            <w:proofErr w:type="spellEnd"/>
+            <w:r>
+              <w:rPr>
+                <w:rFonts w:ascii="Calibri" w:eastAsia="Times New Roman" w:hAnsi="Calibri" w:cs="Calibri"/>
+                <w:b/>
+                <w:bCs/>
+                <w:i/>
+                <w:iCs/>
+                <w:noProof w:val="0"/>
+                <w:color w:val="000000"/>
+                <w:u w:val="single"/>
+              </w:rPr>
+              <w:t xml:space="preserve"> CHAINING</w:t>
             </w:r>
           </w:p>
         </w:tc>
@@ -2835,7 +2567,6 @@
       <w:tr>
         <w:trPr>
           <w:trHeight w:val="287"/>
-          <w:jc w:val="center"/>
         </w:trPr>
         <w:tc>
           <w:tcPr>
@@ -2860,18 +2591,17 @@
                 <w:bCs/>
                 <w:noProof w:val="0"/>
                 <w:color w:val="000000"/>
-                <w:lang w:val="es-419"/>
-              </w:rPr>
-            </w:pPr>
-            <w:r>
-              <w:rPr>
-                <w:rFonts w:ascii="Calibri" w:eastAsia="Times New Roman" w:hAnsi="Calibri" w:cs="Calibri"/>
-                <w:b/>
-                <w:bCs/>
-                <w:noProof w:val="0"/>
-                <w:color w:val="000000"/>
-                <w:lang w:val="es-419"/>
-              </w:rPr>
+              </w:rPr>
+            </w:pPr>
+            <w:r>
+              <w:rPr>
+                <w:rFonts w:ascii="Calibri" w:eastAsia="Times New Roman" w:hAnsi="Calibri" w:cs="Calibri"/>
+                <w:b/>
+                <w:bCs/>
+                <w:noProof w:val="0"/>
+                <w:color w:val="000000"/>
+              </w:rPr>
+              <w:lastRenderedPageBreak/>
               <w:t>Factor de Carga (CHAINING)</w:t>
             </w:r>
           </w:p>
@@ -2899,19 +2629,51 @@
                 <w:bCs/>
                 <w:noProof w:val="0"/>
                 <w:color w:val="000000"/>
-                <w:lang w:val="es-419"/>
-              </w:rPr>
-            </w:pPr>
-            <w:r>
-              <w:rPr>
-                <w:rFonts w:ascii="Calibri" w:eastAsia="Times New Roman" w:hAnsi="Calibri" w:cs="Calibri"/>
-                <w:b/>
-                <w:bCs/>
-                <w:noProof w:val="0"/>
-                <w:color w:val="000000"/>
-                <w:lang w:val="es-419"/>
-              </w:rPr>
-              <w:t>Consumo de Datos [Byte]</w:t>
+              </w:rPr>
+            </w:pPr>
+            <w:proofErr w:type="spellStart"/>
+            <w:r>
+              <w:rPr>
+                <w:rFonts w:ascii="Calibri" w:eastAsia="Times New Roman" w:hAnsi="Calibri" w:cs="Calibri"/>
+                <w:b/>
+                <w:bCs/>
+                <w:noProof w:val="0"/>
+                <w:color w:val="000000"/>
+              </w:rPr>
+              <w:t>Consumo</w:t>
+            </w:r>
+            <w:proofErr w:type="spellEnd"/>
+            <w:r>
+              <w:rPr>
+                <w:rFonts w:ascii="Calibri" w:eastAsia="Times New Roman" w:hAnsi="Calibri" w:cs="Calibri"/>
+                <w:b/>
+                <w:bCs/>
+                <w:noProof w:val="0"/>
+                <w:color w:val="000000"/>
+              </w:rPr>
+              <w:t xml:space="preserve"> de </w:t>
+            </w:r>
+            <w:proofErr w:type="spellStart"/>
+            <w:r>
+              <w:rPr>
+                <w:rFonts w:ascii="Calibri" w:eastAsia="Times New Roman" w:hAnsi="Calibri" w:cs="Calibri"/>
+                <w:b/>
+                <w:bCs/>
+                <w:noProof w:val="0"/>
+                <w:color w:val="000000"/>
+              </w:rPr>
+              <w:t>Datos</w:t>
+            </w:r>
+            <w:proofErr w:type="spellEnd"/>
+            <w:r>
+              <w:rPr>
+                <w:rFonts w:ascii="Calibri" w:eastAsia="Times New Roman" w:hAnsi="Calibri" w:cs="Calibri"/>
+                <w:b/>
+                <w:bCs/>
+                <w:noProof w:val="0"/>
+                <w:color w:val="000000"/>
+              </w:rPr>
+              <w:t xml:space="preserve"> [kB]</w:t>
             </w:r>
           </w:p>
         </w:tc>
@@ -2938,19 +2700,51 @@
                 <w:bCs/>
                 <w:noProof w:val="0"/>
                 <w:color w:val="000000"/>
-                <w:lang w:val="es-419"/>
-              </w:rPr>
-            </w:pPr>
-            <w:r>
-              <w:rPr>
-                <w:rFonts w:ascii="Calibri" w:eastAsia="Times New Roman" w:hAnsi="Calibri" w:cs="Calibri"/>
-                <w:b/>
-                <w:bCs/>
-                <w:noProof w:val="0"/>
-                <w:color w:val="000000"/>
-                <w:lang w:val="es-419"/>
-              </w:rPr>
-              <w:t>Tiempo de Ejecución [ms]</w:t>
+              </w:rPr>
+            </w:pPr>
+            <w:proofErr w:type="spellStart"/>
+            <w:r>
+              <w:rPr>
+                <w:rFonts w:ascii="Calibri" w:eastAsia="Times New Roman" w:hAnsi="Calibri" w:cs="Calibri"/>
+                <w:b/>
+                <w:bCs/>
+                <w:noProof w:val="0"/>
+                <w:color w:val="000000"/>
+              </w:rPr>
+              <w:t>Tiempo</w:t>
+            </w:r>
+            <w:proofErr w:type="spellEnd"/>
+            <w:r>
+              <w:rPr>
+                <w:rFonts w:ascii="Calibri" w:eastAsia="Times New Roman" w:hAnsi="Calibri" w:cs="Calibri"/>
+                <w:b/>
+                <w:bCs/>
+                <w:noProof w:val="0"/>
+                <w:color w:val="000000"/>
+              </w:rPr>
+              <w:t xml:space="preserve"> de </w:t>
+            </w:r>
+            <w:proofErr w:type="spellStart"/>
+            <w:r>
+              <w:rPr>
+                <w:rFonts w:ascii="Calibri" w:eastAsia="Times New Roman" w:hAnsi="Calibri" w:cs="Calibri"/>
+                <w:b/>
+                <w:bCs/>
+                <w:noProof w:val="0"/>
+                <w:color w:val="000000"/>
+              </w:rPr>
+              <w:t>Ejecución</w:t>
+            </w:r>
+            <w:proofErr w:type="spellEnd"/>
+            <w:r>
+              <w:rPr>
+                <w:rFonts w:ascii="Calibri" w:eastAsia="Times New Roman" w:hAnsi="Calibri" w:cs="Calibri"/>
+                <w:b/>
+                <w:bCs/>
+                <w:noProof w:val="0"/>
+                <w:color w:val="000000"/>
+              </w:rPr>
+              <w:t xml:space="preserve"> [ms]</w:t>
             </w:r>
           </w:p>
         </w:tc>
@@ -2958,7 +2752,6 @@
       <w:tr>
         <w:trPr>
           <w:trHeight w:val="287"/>
-          <w:jc w:val="center"/>
         </w:trPr>
         <w:tc>
           <w:tcPr>
@@ -2981,15 +2774,13 @@
                 <w:rFonts w:ascii="Calibri" w:eastAsia="Times New Roman" w:hAnsi="Calibri" w:cs="Calibri"/>
                 <w:noProof w:val="0"/>
                 <w:color w:val="000000"/>
-                <w:lang w:val="es-419"/>
-              </w:rPr>
-            </w:pPr>
-            <w:r>
-              <w:rPr>
-                <w:rFonts w:ascii="Calibri" w:eastAsia="Times New Roman" w:hAnsi="Calibri" w:cs="Calibri"/>
-                <w:noProof w:val="0"/>
-                <w:color w:val="000000"/>
-                <w:lang w:val="es-419"/>
+              </w:rPr>
+            </w:pPr>
+            <w:r>
+              <w:rPr>
+                <w:rFonts w:ascii="Calibri" w:eastAsia="Times New Roman" w:hAnsi="Calibri" w:cs="Calibri"/>
+                <w:noProof w:val="0"/>
+                <w:color w:val="000000"/>
               </w:rPr>
               <w:t>2.00</w:t>
             </w:r>
@@ -3006,7 +2797,6 @@
             </w:tcBorders>
             <w:shd w:val="clear" w:color="D9D9D9" w:fill="D9D9D9"/>
             <w:vAlign w:val="center"/>
-            <w:hideMark/>
           </w:tcPr>
           <w:p>
             <w:pPr>
@@ -3016,18 +2806,8 @@
                 <w:rFonts w:ascii="Calibri" w:eastAsia="Times New Roman" w:hAnsi="Calibri" w:cs="Calibri"/>
                 <w:noProof w:val="0"/>
                 <w:color w:val="000000"/>
-                <w:lang w:val="es-419"/>
-              </w:rPr>
-            </w:pPr>
-            <w:r>
-              <w:rPr>
-                <w:rFonts w:ascii="Calibri" w:eastAsia="Times New Roman" w:hAnsi="Calibri" w:cs="Calibri"/>
-                <w:noProof w:val="0"/>
-                <w:color w:val="000000"/>
-                <w:lang w:val="es-419"/>
-              </w:rPr>
-              <w:t>100.00</w:t>
-            </w:r>
+              </w:rPr>
+            </w:pPr>
           </w:p>
         </w:tc>
         <w:tc>
@@ -3041,7 +2821,6 @@
             </w:tcBorders>
             <w:shd w:val="clear" w:color="D9D9D9" w:fill="D9D9D9"/>
             <w:vAlign w:val="center"/>
-            <w:hideMark/>
           </w:tcPr>
           <w:p>
             <w:pPr>
@@ -3051,25 +2830,14 @@
                 <w:rFonts w:ascii="Calibri" w:eastAsia="Times New Roman" w:hAnsi="Calibri" w:cs="Calibri"/>
                 <w:noProof w:val="0"/>
                 <w:color w:val="000000"/>
-                <w:lang w:val="es-419"/>
-              </w:rPr>
-            </w:pPr>
-            <w:r>
-              <w:rPr>
-                <w:rFonts w:ascii="Calibri" w:eastAsia="Times New Roman" w:hAnsi="Calibri" w:cs="Calibri"/>
-                <w:noProof w:val="0"/>
-                <w:color w:val="000000"/>
-                <w:lang w:val="es-419"/>
-              </w:rPr>
-              <w:t>90.00</w:t>
-            </w:r>
+              </w:rPr>
+            </w:pPr>
           </w:p>
         </w:tc>
       </w:tr>
       <w:tr>
         <w:trPr>
           <w:trHeight w:val="287"/>
-          <w:jc w:val="center"/>
         </w:trPr>
         <w:tc>
           <w:tcPr>
@@ -3092,15 +2860,13 @@
                 <w:rFonts w:ascii="Calibri" w:eastAsia="Times New Roman" w:hAnsi="Calibri" w:cs="Calibri"/>
                 <w:noProof w:val="0"/>
                 <w:color w:val="000000"/>
-                <w:lang w:val="es-419"/>
-              </w:rPr>
-            </w:pPr>
-            <w:r>
-              <w:rPr>
-                <w:rFonts w:ascii="Calibri" w:eastAsia="Times New Roman" w:hAnsi="Calibri" w:cs="Calibri"/>
-                <w:noProof w:val="0"/>
-                <w:color w:val="000000"/>
-                <w:lang w:val="es-419"/>
+              </w:rPr>
+            </w:pPr>
+            <w:r>
+              <w:rPr>
+                <w:rFonts w:ascii="Calibri" w:eastAsia="Times New Roman" w:hAnsi="Calibri" w:cs="Calibri"/>
+                <w:noProof w:val="0"/>
+                <w:color w:val="000000"/>
               </w:rPr>
               <w:t>4.00</w:t>
             </w:r>
@@ -3117,7 +2883,6 @@
             </w:tcBorders>
             <w:shd w:val="clear" w:color="auto" w:fill="auto"/>
             <w:vAlign w:val="center"/>
-            <w:hideMark/>
           </w:tcPr>
           <w:p>
             <w:pPr>
@@ -3127,18 +2892,8 @@
                 <w:rFonts w:ascii="Calibri" w:eastAsia="Times New Roman" w:hAnsi="Calibri" w:cs="Calibri"/>
                 <w:noProof w:val="0"/>
                 <w:color w:val="000000"/>
-                <w:lang w:val="es-419"/>
-              </w:rPr>
-            </w:pPr>
-            <w:r>
-              <w:rPr>
-                <w:rFonts w:ascii="Calibri" w:eastAsia="Times New Roman" w:hAnsi="Calibri" w:cs="Calibri"/>
-                <w:noProof w:val="0"/>
-                <w:color w:val="000000"/>
-                <w:lang w:val="es-419"/>
-              </w:rPr>
-              <w:t>120.00</w:t>
-            </w:r>
+              </w:rPr>
+            </w:pPr>
           </w:p>
         </w:tc>
         <w:tc>
@@ -3152,7 +2907,6 @@
             </w:tcBorders>
             <w:shd w:val="clear" w:color="auto" w:fill="auto"/>
             <w:vAlign w:val="center"/>
-            <w:hideMark/>
           </w:tcPr>
           <w:p>
             <w:pPr>
@@ -3162,136 +2916,14 @@
                 <w:rFonts w:ascii="Calibri" w:eastAsia="Times New Roman" w:hAnsi="Calibri" w:cs="Calibri"/>
                 <w:noProof w:val="0"/>
                 <w:color w:val="000000"/>
-                <w:lang w:val="es-419"/>
-              </w:rPr>
-            </w:pPr>
-            <w:r>
-              <w:rPr>
-                <w:rFonts w:ascii="Calibri" w:eastAsia="Times New Roman" w:hAnsi="Calibri" w:cs="Calibri"/>
-                <w:noProof w:val="0"/>
-                <w:color w:val="000000"/>
-                <w:lang w:val="es-419"/>
-              </w:rPr>
-              <w:t>100.00</w:t>
-            </w:r>
+              </w:rPr>
+            </w:pPr>
           </w:p>
         </w:tc>
       </w:tr>
       <w:tr>
         <w:trPr>
           <w:trHeight w:val="287"/>
-          <w:jc w:val="center"/>
-        </w:trPr>
-        <w:tc>
-          <w:tcPr>
-            <w:tcW w:w="3140" w:type="dxa"/>
-            <w:tcBorders>
-              <w:top w:val="nil"/>
-              <w:left w:val="nil"/>
-              <w:bottom w:val="nil"/>
-              <w:right w:val="nil"/>
-            </w:tcBorders>
-            <w:shd w:val="clear" w:color="D9D9D9" w:fill="D9D9D9"/>
-            <w:vAlign w:val="center"/>
-            <w:hideMark/>
-          </w:tcPr>
-          <w:p>
-            <w:pPr>
-              <w:spacing w:after="0" w:line="240" w:lineRule="auto"/>
-              <w:jc w:val="center"/>
-              <w:rPr>
-                <w:rFonts w:ascii="Calibri" w:eastAsia="Times New Roman" w:hAnsi="Calibri" w:cs="Calibri"/>
-                <w:noProof w:val="0"/>
-                <w:color w:val="000000"/>
-                <w:lang w:val="es-419"/>
-              </w:rPr>
-            </w:pPr>
-            <w:r>
-              <w:rPr>
-                <w:rFonts w:ascii="Calibri" w:eastAsia="Times New Roman" w:hAnsi="Calibri" w:cs="Calibri"/>
-                <w:noProof w:val="0"/>
-                <w:color w:val="000000"/>
-                <w:lang w:val="es-419"/>
-              </w:rPr>
-              <w:t>6.00</w:t>
-            </w:r>
-          </w:p>
-        </w:tc>
-        <w:tc>
-          <w:tcPr>
-            <w:tcW w:w="2960" w:type="dxa"/>
-            <w:tcBorders>
-              <w:top w:val="nil"/>
-              <w:left w:val="nil"/>
-              <w:bottom w:val="nil"/>
-              <w:right w:val="nil"/>
-            </w:tcBorders>
-            <w:shd w:val="clear" w:color="D9D9D9" w:fill="D9D9D9"/>
-            <w:vAlign w:val="center"/>
-            <w:hideMark/>
-          </w:tcPr>
-          <w:p>
-            <w:pPr>
-              <w:spacing w:after="0" w:line="240" w:lineRule="auto"/>
-              <w:jc w:val="center"/>
-              <w:rPr>
-                <w:rFonts w:ascii="Calibri" w:eastAsia="Times New Roman" w:hAnsi="Calibri" w:cs="Calibri"/>
-                <w:noProof w:val="0"/>
-                <w:color w:val="000000"/>
-                <w:lang w:val="es-419"/>
-              </w:rPr>
-            </w:pPr>
-            <w:r>
-              <w:rPr>
-                <w:rFonts w:ascii="Calibri" w:eastAsia="Times New Roman" w:hAnsi="Calibri" w:cs="Calibri"/>
-                <w:noProof w:val="0"/>
-                <w:color w:val="000000"/>
-                <w:lang w:val="es-419"/>
-              </w:rPr>
-              <w:t>140.00</w:t>
-            </w:r>
-          </w:p>
-        </w:tc>
-        <w:tc>
-          <w:tcPr>
-            <w:tcW w:w="2920" w:type="dxa"/>
-            <w:tcBorders>
-              <w:top w:val="nil"/>
-              <w:left w:val="nil"/>
-              <w:bottom w:val="nil"/>
-              <w:right w:val="nil"/>
-            </w:tcBorders>
-            <w:shd w:val="clear" w:color="D9D9D9" w:fill="D9D9D9"/>
-            <w:vAlign w:val="center"/>
-            <w:hideMark/>
-          </w:tcPr>
-          <w:p>
-            <w:pPr>
-              <w:spacing w:after="0" w:line="240" w:lineRule="auto"/>
-              <w:jc w:val="center"/>
-              <w:rPr>
-                <w:rFonts w:ascii="Calibri" w:eastAsia="Times New Roman" w:hAnsi="Calibri" w:cs="Calibri"/>
-                <w:noProof w:val="0"/>
-                <w:color w:val="000000"/>
-                <w:lang w:val="es-419"/>
-              </w:rPr>
-            </w:pPr>
-            <w:r>
-              <w:rPr>
-                <w:rFonts w:ascii="Calibri" w:eastAsia="Times New Roman" w:hAnsi="Calibri" w:cs="Calibri"/>
-                <w:noProof w:val="0"/>
-                <w:color w:val="000000"/>
-                <w:lang w:val="es-419"/>
-              </w:rPr>
-              <w:t>110.00</w:t>
-            </w:r>
-          </w:p>
-        </w:tc>
-      </w:tr>
-      <w:tr>
-        <w:trPr>
-          <w:trHeight w:val="287"/>
-          <w:jc w:val="center"/>
         </w:trPr>
         <w:tc>
           <w:tcPr>
@@ -3302,7 +2934,7 @@
               <w:bottom w:val="single" w:sz="4" w:space="0" w:color="000000"/>
               <w:right w:val="nil"/>
             </w:tcBorders>
-            <w:shd w:val="clear" w:color="auto" w:fill="auto"/>
+            <w:shd w:val="clear" w:color="D9D9D9" w:fill="D9D9D9"/>
             <w:vAlign w:val="center"/>
             <w:hideMark/>
           </w:tcPr>
@@ -3314,17 +2946,15 @@
                 <w:rFonts w:ascii="Calibri" w:eastAsia="Times New Roman" w:hAnsi="Calibri" w:cs="Calibri"/>
                 <w:noProof w:val="0"/>
                 <w:color w:val="000000"/>
-                <w:lang w:val="es-419"/>
-              </w:rPr>
-            </w:pPr>
-            <w:r>
-              <w:rPr>
-                <w:rFonts w:ascii="Calibri" w:eastAsia="Times New Roman" w:hAnsi="Calibri" w:cs="Calibri"/>
-                <w:noProof w:val="0"/>
-                <w:color w:val="000000"/>
-                <w:lang w:val="es-419"/>
-              </w:rPr>
-              <w:t>8.00</w:t>
+              </w:rPr>
+            </w:pPr>
+            <w:r>
+              <w:rPr>
+                <w:rFonts w:ascii="Calibri" w:eastAsia="Times New Roman" w:hAnsi="Calibri" w:cs="Calibri"/>
+                <w:noProof w:val="0"/>
+                <w:color w:val="000000"/>
+              </w:rPr>
+              <w:t>6.00</w:t>
             </w:r>
           </w:p>
         </w:tc>
@@ -3337,9 +2967,8 @@
               <w:bottom w:val="single" w:sz="4" w:space="0" w:color="000000"/>
               <w:right w:val="nil"/>
             </w:tcBorders>
-            <w:shd w:val="clear" w:color="auto" w:fill="auto"/>
+            <w:shd w:val="clear" w:color="D9D9D9" w:fill="D9D9D9"/>
             <w:vAlign w:val="center"/>
-            <w:hideMark/>
           </w:tcPr>
           <w:p>
             <w:pPr>
@@ -3349,18 +2978,8 @@
                 <w:rFonts w:ascii="Calibri" w:eastAsia="Times New Roman" w:hAnsi="Calibri" w:cs="Calibri"/>
                 <w:noProof w:val="0"/>
                 <w:color w:val="000000"/>
-                <w:lang w:val="es-419"/>
-              </w:rPr>
-            </w:pPr>
-            <w:r>
-              <w:rPr>
-                <w:rFonts w:ascii="Calibri" w:eastAsia="Times New Roman" w:hAnsi="Calibri" w:cs="Calibri"/>
-                <w:noProof w:val="0"/>
-                <w:color w:val="000000"/>
-                <w:lang w:val="es-419"/>
-              </w:rPr>
-              <w:t>160.00</w:t>
-            </w:r>
+              </w:rPr>
+            </w:pPr>
           </w:p>
         </w:tc>
         <w:tc>
@@ -3372,9 +2991,8 @@
               <w:bottom w:val="single" w:sz="4" w:space="0" w:color="000000"/>
               <w:right w:val="nil"/>
             </w:tcBorders>
-            <w:shd w:val="clear" w:color="auto" w:fill="auto"/>
+            <w:shd w:val="clear" w:color="D9D9D9" w:fill="D9D9D9"/>
             <w:vAlign w:val="center"/>
-            <w:hideMark/>
           </w:tcPr>
           <w:p>
             <w:pPr>
@@ -3384,18 +3002,8 @@
                 <w:rFonts w:ascii="Calibri" w:eastAsia="Times New Roman" w:hAnsi="Calibri" w:cs="Calibri"/>
                 <w:noProof w:val="0"/>
                 <w:color w:val="000000"/>
-                <w:lang w:val="es-419"/>
-              </w:rPr>
-            </w:pPr>
-            <w:r>
-              <w:rPr>
-                <w:rFonts w:ascii="Calibri" w:eastAsia="Times New Roman" w:hAnsi="Calibri" w:cs="Calibri"/>
-                <w:noProof w:val="0"/>
-                <w:color w:val="000000"/>
-                <w:lang w:val="es-419"/>
-              </w:rPr>
-              <w:t>120.00</w:t>
-            </w:r>
+              </w:rPr>
+            </w:pPr>
           </w:p>
         </w:tc>
       </w:tr>
@@ -3434,9 +3042,10 @@
       </w:r>
       <w:r>
         <w:rPr>
-          <w:lang w:val="es-CO"/>
-        </w:rPr>
-        <w:t>3</w:t>
+          <w:noProof/>
+          <w:lang w:val="es-CO"/>
+        </w:rPr>
+        <w:t>5</w:t>
       </w:r>
       <w:r>
         <w:rPr>
@@ -3635,82 +3244,52 @@
         </w:rPr>
         <w:t xml:space="preserve">¿Por qué en la función </w:t>
       </w:r>
-      <w:proofErr w:type="spellStart"/>
       <w:r>
         <w:rPr>
           <w:b/>
           <w:bCs/>
           <w:lang w:val="es-419"/>
         </w:rPr>
-        <w:t>getTime</w:t>
-      </w:r>
-      <w:proofErr w:type="spellEnd"/>
+        <w:t>getTime()</w:t>
+      </w:r>
+      <w:r>
+        <w:rPr>
+          <w:rFonts w:ascii="Dax-Regular" w:hAnsi="Dax-Regular"/>
+          <w:lang w:val="es-419"/>
+        </w:rPr>
+        <w:t xml:space="preserve"> se utiliza </w:t>
+      </w:r>
       <w:r>
         <w:rPr>
           <w:b/>
           <w:bCs/>
           <w:lang w:val="es-419"/>
         </w:rPr>
-        <w:t>()</w:t>
-      </w:r>
-      <w:r>
-        <w:rPr>
-          <w:rFonts w:ascii="Dax-Regular" w:hAnsi="Dax-Regular"/>
-          <w:lang w:val="es-419"/>
-        </w:rPr>
-        <w:t xml:space="preserve"> se utiliza </w:t>
-      </w:r>
-      <w:proofErr w:type="spellStart"/>
+        <w:t>time.</w:t>
+      </w:r>
+      <w:proofErr w:type="gramEnd"/>
       <w:r>
         <w:rPr>
           <w:b/>
           <w:bCs/>
           <w:lang w:val="es-419"/>
         </w:rPr>
-        <w:t>time.</w:t>
-      </w:r>
-      <w:proofErr w:type="gramEnd"/>
+        <w:t>perf_counter()</w:t>
+      </w:r>
+      <w:r>
+        <w:rPr>
+          <w:rFonts w:ascii="Dax-Regular" w:hAnsi="Dax-Regular"/>
+          <w:lang w:val="es-419"/>
+        </w:rPr>
+        <w:t xml:space="preserve"> en ves de la previamente conocida </w:t>
+      </w:r>
       <w:r>
         <w:rPr>
           <w:b/>
           <w:bCs/>
           <w:lang w:val="es-419"/>
         </w:rPr>
-        <w:t>perf_counter</w:t>
-      </w:r>
-      <w:proofErr w:type="spellEnd"/>
-      <w:r>
-        <w:rPr>
-          <w:b/>
-          <w:bCs/>
-          <w:lang w:val="es-419"/>
-        </w:rPr>
-        <w:t>()</w:t>
-      </w:r>
-      <w:r>
-        <w:rPr>
-          <w:rFonts w:ascii="Dax-Regular" w:hAnsi="Dax-Regular"/>
-          <w:lang w:val="es-419"/>
-        </w:rPr>
-        <w:t xml:space="preserve"> en ves de la previamente conocida </w:t>
-      </w:r>
-      <w:proofErr w:type="spellStart"/>
-      <w:r>
-        <w:rPr>
-          <w:b/>
-          <w:bCs/>
-          <w:lang w:val="es-419"/>
-        </w:rPr>
-        <w:t>time.process_time</w:t>
-      </w:r>
-      <w:proofErr w:type="spellEnd"/>
-      <w:r>
-        <w:rPr>
-          <w:b/>
-          <w:bCs/>
-          <w:lang w:val="es-419"/>
-        </w:rPr>
-        <w:t>()</w:t>
+        <w:t>time.process_time()</w:t>
       </w:r>
       <w:r>
         <w:rPr>
@@ -3750,30 +3329,35 @@
         </w:rPr>
         <w:t xml:space="preserve">¿Por qué son importantes las funciones </w:t>
       </w:r>
-      <w:proofErr w:type="spellStart"/>
       <w:r>
         <w:rPr>
           <w:b/>
           <w:bCs/>
           <w:lang w:val="es-419"/>
         </w:rPr>
-        <w:t>start</w:t>
-      </w:r>
-      <w:proofErr w:type="spellEnd"/>
+        <w:t>start()</w:t>
+      </w:r>
+      <w:r>
+        <w:rPr>
+          <w:rFonts w:ascii="Dax-Regular" w:hAnsi="Dax-Regular"/>
+          <w:lang w:val="es-419"/>
+        </w:rPr>
+        <w:t xml:space="preserve"> y </w:t>
+      </w:r>
       <w:r>
         <w:rPr>
           <w:b/>
           <w:bCs/>
           <w:lang w:val="es-419"/>
         </w:rPr>
-        <w:t>()</w:t>
+        <w:t>stop()</w:t>
       </w:r>
       <w:r>
         <w:rPr>
           <w:rFonts w:ascii="Dax-Regular" w:hAnsi="Dax-Regular"/>
           <w:lang w:val="es-419"/>
         </w:rPr>
-        <w:t xml:space="preserve"> y </w:t>
+        <w:t xml:space="preserve"> de la librería </w:t>
       </w:r>
       <w:r>
         <w:rPr>
@@ -3781,25 +3365,8 @@
           <w:bCs/>
           <w:lang w:val="es-419"/>
         </w:rPr>
-        <w:t>stop()</w:t>
-      </w:r>
-      <w:r>
-        <w:rPr>
-          <w:rFonts w:ascii="Dax-Regular" w:hAnsi="Dax-Regular"/>
-          <w:lang w:val="es-419"/>
-        </w:rPr>
-        <w:t xml:space="preserve"> de la librería </w:t>
-      </w:r>
-      <w:proofErr w:type="spellStart"/>
-      <w:r>
-        <w:rPr>
-          <w:b/>
-          <w:bCs/>
-          <w:lang w:val="es-419"/>
-        </w:rPr>
         <w:t>tracemalloc</w:t>
       </w:r>
-      <w:proofErr w:type="spellEnd"/>
       <w:r>
         <w:rPr>
           <w:rFonts w:ascii="Dax-Regular" w:hAnsi="Dax-Regular"/>
@@ -6010,9 +5577,12 @@
 </file>
 
 <file path=customXml/item1.xml><?xml version="1.0" encoding="utf-8"?>
-<p:properties xmlns:p="http://schemas.microsoft.com/office/2006/metadata/properties" xmlns:xsi="http://www.w3.org/2001/XMLSchema-instance" xmlns:pc="http://schemas.microsoft.com/office/infopath/2007/PartnerControls">
-  <documentManagement/>
-</p:properties>
+<?mso-contentType ?>
+<FormTemplates xmlns="http://schemas.microsoft.com/sharepoint/v3/contenttype/forms">
+  <Display>DocumentLibraryForm</Display>
+  <Edit>DocumentLibraryForm</Edit>
+  <New>DocumentLibraryForm</New>
+</FormTemplates>
 </file>
 
 <file path=customXml/item2.xml><?xml version="1.0" encoding="utf-8"?>
@@ -6227,19 +5797,15 @@
 </file>
 
 <file path=customXml/item3.xml><?xml version="1.0" encoding="utf-8"?>
-<?mso-contentType ?>
-<FormTemplates xmlns="http://schemas.microsoft.com/sharepoint/v3/contenttype/forms">
-  <Display>DocumentLibraryForm</Display>
-  <Edit>DocumentLibraryForm</Edit>
-  <New>DocumentLibraryForm</New>
-</FormTemplates>
+<p:properties xmlns:p="http://schemas.microsoft.com/office/2006/metadata/properties" xmlns:xsi="http://www.w3.org/2001/XMLSchema-instance" xmlns:pc="http://schemas.microsoft.com/office/infopath/2007/PartnerControls">
+  <documentManagement/>
+</p:properties>
 </file>
 
 <file path=customXml/itemProps1.xml><?xml version="1.0" encoding="utf-8"?>
-<ds:datastoreItem xmlns:ds="http://schemas.openxmlformats.org/officeDocument/2006/customXml" ds:itemID="{8542EACB-7939-45C8-99C3-B6897CA7A7EF}">
+<ds:datastoreItem xmlns:ds="http://schemas.openxmlformats.org/officeDocument/2006/customXml" ds:itemID="{1F59EA8B-1FA8-40D2-A8B0-61B9CE1E4579}">
   <ds:schemaRefs>
-    <ds:schemaRef ds:uri="http://schemas.microsoft.com/office/2006/metadata/properties"/>
-    <ds:schemaRef ds:uri="http://schemas.microsoft.com/office/infopath/2007/PartnerControls"/>
+    <ds:schemaRef ds:uri="http://schemas.microsoft.com/sharepoint/v3/contenttype/forms"/>
   </ds:schemaRefs>
 </ds:datastoreItem>
 </file>
@@ -6264,9 +5830,10 @@
 </file>
 
 <file path=customXml/itemProps3.xml><?xml version="1.0" encoding="utf-8"?>
-<ds:datastoreItem xmlns:ds="http://schemas.openxmlformats.org/officeDocument/2006/customXml" ds:itemID="{1F59EA8B-1FA8-40D2-A8B0-61B9CE1E4579}">
+<ds:datastoreItem xmlns:ds="http://schemas.openxmlformats.org/officeDocument/2006/customXml" ds:itemID="{8542EACB-7939-45C8-99C3-B6897CA7A7EF}">
   <ds:schemaRefs>
-    <ds:schemaRef ds:uri="http://schemas.microsoft.com/sharepoint/v3/contenttype/forms"/>
+    <ds:schemaRef ds:uri="http://schemas.microsoft.com/office/2006/metadata/properties"/>
+    <ds:schemaRef ds:uri="http://schemas.microsoft.com/office/infopath/2007/PartnerControls"/>
   </ds:schemaRefs>
 </ds:datastoreItem>
 </file>
</xml_diff>